<commit_message>
done online 6 and 7 reading
</commit_message>
<xml_diff>
--- a/online_6/Reading 6 - Passage 1.docx
+++ b/online_6/Reading 6 - Passage 1.docx
@@ -1,6 +1,6 @@
 
 <file path=word/document.xml><?xml version="1.0" encoding="utf-8"?>
-<w:document xmlns:wpc="http://schemas.microsoft.com/office/word/2010/wordprocessingCanvas" xmlns:cx="http://schemas.microsoft.com/office/drawing/2014/chartex" xmlns:cx1="http://schemas.microsoft.com/office/drawing/2015/9/8/chartex" xmlns:cx2="http://schemas.microsoft.com/office/drawing/2015/10/21/chartex" xmlns:cx3="http://schemas.microsoft.com/office/drawing/2016/5/9/chartex" xmlns:cx4="http://schemas.microsoft.com/office/drawing/2016/5/10/chartex" xmlns:cx5="http://schemas.microsoft.com/office/drawing/2016/5/11/chartex" xmlns:cx6="http://schemas.microsoft.com/office/drawing/2016/5/12/chartex" xmlns:cx7="http://schemas.microsoft.com/office/drawing/2016/5/13/chartex" xmlns:cx8="http://schemas.microsoft.com/office/drawing/2016/5/14/chartex" xmlns:mc="http://schemas.openxmlformats.org/markup-compatibility/2006" xmlns:aink="http://schemas.microsoft.com/office/drawing/2016/ink" xmlns:am3d="http://schemas.microsoft.com/office/drawing/2017/model3d" xmlns:o="urn:schemas-microsoft-com:office:office" xmlns:oel="http://schemas.microsoft.com/office/2019/extlst" xmlns:r="http://schemas.openxmlformats.org/officeDocument/2006/relationships" xmlns:m="http://schemas.openxmlformats.org/officeDocument/2006/math" xmlns:v="urn:schemas-microsoft-com:vml" xmlns:wp14="http://schemas.microsoft.com/office/word/2010/wordprocessingDrawing" xmlns:wp="http://schemas.openxmlformats.org/drawingml/2006/wordprocessingDrawing" xmlns:w10="urn:schemas-microsoft-com:office:word" xmlns:w="http://schemas.openxmlformats.org/wordprocessingml/2006/main" xmlns:w14="http://schemas.microsoft.com/office/word/2010/wordml" xmlns:w15="http://schemas.microsoft.com/office/word/2012/wordml" xmlns:w16cex="http://schemas.microsoft.com/office/word/2018/wordml/cex" xmlns:w16cid="http://schemas.microsoft.com/office/word/2016/wordml/cid" xmlns:w16="http://schemas.microsoft.com/office/word/2018/wordml" xmlns:w16du="http://schemas.microsoft.com/office/word/2023/wordml/word16du" xmlns:w16sdtdh="http://schemas.microsoft.com/office/word/2020/wordml/sdtdatahash" xmlns:w16se="http://schemas.microsoft.com/office/word/2015/wordml/symex" xmlns:wpg="http://schemas.microsoft.com/office/word/2010/wordprocessingGroup" xmlns:wpi="http://schemas.microsoft.com/office/word/2010/wordprocessingInk" xmlns:wne="http://schemas.microsoft.com/office/word/2006/wordml" xmlns:wps="http://schemas.microsoft.com/office/word/2010/wordprocessingShape" mc:Ignorable="w14 w15 w16se w16cid w16 w16cex w16sdtdh wp14">
+<w:document xmlns:wpc="http://schemas.microsoft.com/office/word/2010/wordprocessingCanvas" xmlns:cx="http://schemas.microsoft.com/office/drawing/2014/chartex" xmlns:cx1="http://schemas.microsoft.com/office/drawing/2015/9/8/chartex" xmlns:cx2="http://schemas.microsoft.com/office/drawing/2015/10/21/chartex" xmlns:cx3="http://schemas.microsoft.com/office/drawing/2016/5/9/chartex" xmlns:cx4="http://schemas.microsoft.com/office/drawing/2016/5/10/chartex" xmlns:cx5="http://schemas.microsoft.com/office/drawing/2016/5/11/chartex" xmlns:cx6="http://schemas.microsoft.com/office/drawing/2016/5/12/chartex" xmlns:cx7="http://schemas.microsoft.com/office/drawing/2016/5/13/chartex" xmlns:cx8="http://schemas.microsoft.com/office/drawing/2016/5/14/chartex" xmlns:mc="http://schemas.openxmlformats.org/markup-compatibility/2006" xmlns:aink="http://schemas.microsoft.com/office/drawing/2016/ink" xmlns:am3d="http://schemas.microsoft.com/office/drawing/2017/model3d" xmlns:o="urn:schemas-microsoft-com:office:office" xmlns:oel="http://schemas.microsoft.com/office/2019/extlst" xmlns:r="http://schemas.openxmlformats.org/officeDocument/2006/relationships" xmlns:m="http://schemas.openxmlformats.org/officeDocument/2006/math" xmlns:v="urn:schemas-microsoft-com:vml" xmlns:wp14="http://schemas.microsoft.com/office/word/2010/wordprocessingDrawing" xmlns:wp="http://schemas.openxmlformats.org/drawingml/2006/wordprocessingDrawing" xmlns:w10="urn:schemas-microsoft-com:office:word" xmlns:w="http://schemas.openxmlformats.org/wordprocessingml/2006/main" xmlns:w14="http://schemas.microsoft.com/office/word/2010/wordml" xmlns:w15="http://schemas.microsoft.com/office/word/2012/wordml" xmlns:w16cex="http://schemas.microsoft.com/office/word/2018/wordml/cex" xmlns:w16cid="http://schemas.microsoft.com/office/word/2016/wordml/cid" xmlns:w16="http://schemas.microsoft.com/office/word/2018/wordml" xmlns:w16sdtdh="http://schemas.microsoft.com/office/word/2020/wordml/sdtdatahash" xmlns:w16se="http://schemas.microsoft.com/office/word/2015/wordml/symex" xmlns:wpg="http://schemas.microsoft.com/office/word/2010/wordprocessingGroup" xmlns:wpi="http://schemas.microsoft.com/office/word/2010/wordprocessingInk" xmlns:wne="http://schemas.microsoft.com/office/word/2006/wordml" xmlns:wps="http://schemas.microsoft.com/office/word/2010/wordprocessingShape" mc:Ignorable="w14 w15 w16se w16cid w16 w16cex w16sdtdh wp14">
   <w:body>
     <w:p>
       <w:pPr>
@@ -52,9 +52,251 @@
           <w:kern w:val="0"/>
           <w:sz w:val="23"/>
           <w:szCs w:val="23"/>
-          <w14:ligatures w14:val="none"/>
-        </w:rPr>
-        <w:t>Adults and children are frequently confronted with statements about the alarming rate of loss of tropical rainforests. For example, one graphic illustration to which children might readily relate is the estimate that rainforests are being destroyed at a rate equivalent to one thousand football fields every forty minutes – about the duration of a normal classroom period. In the face of the frequent and often vivid media coverage, it is likely that children will have formed ideas about rainforests – what and where they are, why they are important, what endangers them – independent of any formal tuition. It is also possible that some of these ideas will be mistaken.</w:t>
+          <w:highlight w:val="yellow"/>
+          <w14:ligatures w14:val="none"/>
+        </w:rPr>
+        <w:t>Adults and children</w:t>
+      </w:r>
+      <w:r>
+        <w:rPr>
+          <w:rFonts w:ascii="Arial" w:eastAsia="Times New Roman" w:hAnsi="Arial" w:cs="Arial"/>
+          <w:color w:val="333333"/>
+          <w:kern w:val="0"/>
+          <w:sz w:val="23"/>
+          <w:szCs w:val="23"/>
+          <w14:ligatures w14:val="none"/>
+        </w:rPr>
+        <w:t xml:space="preserve"> are frequently </w:t>
+      </w:r>
+      <w:r>
+        <w:rPr>
+          <w:rFonts w:ascii="Arial" w:eastAsia="Times New Roman" w:hAnsi="Arial" w:cs="Arial"/>
+          <w:color w:val="333333"/>
+          <w:kern w:val="0"/>
+          <w:sz w:val="23"/>
+          <w:szCs w:val="23"/>
+          <w:highlight w:val="yellow"/>
+          <w14:ligatures w14:val="none"/>
+        </w:rPr>
+        <w:t>confronted</w:t>
+      </w:r>
+      <w:r>
+        <w:rPr>
+          <w:rFonts w:ascii="Arial" w:eastAsia="Times New Roman" w:hAnsi="Arial" w:cs="Arial"/>
+          <w:color w:val="333333"/>
+          <w:kern w:val="0"/>
+          <w:sz w:val="23"/>
+          <w:szCs w:val="23"/>
+          <w14:ligatures w14:val="none"/>
+        </w:rPr>
+        <w:t xml:space="preserve"> with statements about the </w:t>
+      </w:r>
+      <w:r>
+        <w:rPr>
+          <w:rFonts w:ascii="Arial" w:eastAsia="Times New Roman" w:hAnsi="Arial" w:cs="Arial"/>
+          <w:color w:val="333333"/>
+          <w:kern w:val="0"/>
+          <w:sz w:val="23"/>
+          <w:szCs w:val="23"/>
+          <w:highlight w:val="yellow"/>
+          <w14:ligatures w14:val="none"/>
+        </w:rPr>
+        <w:t xml:space="preserve">alarming rate </w:t>
+      </w:r>
+      <w:r>
+        <w:rPr>
+          <w:rFonts w:ascii="Arial" w:eastAsia="Times New Roman" w:hAnsi="Arial" w:cs="Arial"/>
+          <w:color w:val="333333"/>
+          <w:kern w:val="0"/>
+          <w:sz w:val="23"/>
+          <w:szCs w:val="23"/>
+          <w14:ligatures w14:val="none"/>
+        </w:rPr>
+        <w:t xml:space="preserve">of </w:t>
+      </w:r>
+      <w:r>
+        <w:rPr>
+          <w:rFonts w:ascii="Arial" w:eastAsia="Times New Roman" w:hAnsi="Arial" w:cs="Arial"/>
+          <w:color w:val="333333"/>
+          <w:kern w:val="0"/>
+          <w:sz w:val="23"/>
+          <w:szCs w:val="23"/>
+          <w:highlight w:val="yellow"/>
+          <w14:ligatures w14:val="none"/>
+        </w:rPr>
+        <w:t xml:space="preserve">loss </w:t>
+      </w:r>
+      <w:r>
+        <w:rPr>
+          <w:rFonts w:ascii="Arial" w:eastAsia="Times New Roman" w:hAnsi="Arial" w:cs="Arial"/>
+          <w:color w:val="333333"/>
+          <w:kern w:val="0"/>
+          <w:sz w:val="23"/>
+          <w:szCs w:val="23"/>
+          <w14:ligatures w14:val="none"/>
+        </w:rPr>
+        <w:t xml:space="preserve">of </w:t>
+      </w:r>
+      <w:r>
+        <w:rPr>
+          <w:rFonts w:ascii="Arial" w:eastAsia="Times New Roman" w:hAnsi="Arial" w:cs="Arial"/>
+          <w:color w:val="333333"/>
+          <w:kern w:val="0"/>
+          <w:sz w:val="23"/>
+          <w:szCs w:val="23"/>
+          <w:highlight w:val="yellow"/>
+          <w14:ligatures w14:val="none"/>
+        </w:rPr>
+        <w:t>tropical rainforests</w:t>
+      </w:r>
+      <w:r>
+        <w:rPr>
+          <w:rFonts w:ascii="Arial" w:eastAsia="Times New Roman" w:hAnsi="Arial" w:cs="Arial"/>
+          <w:color w:val="333333"/>
+          <w:kern w:val="0"/>
+          <w:sz w:val="23"/>
+          <w:szCs w:val="23"/>
+          <w14:ligatures w14:val="none"/>
+        </w:rPr>
+        <w:t xml:space="preserve">. </w:t>
+      </w:r>
+      <w:r>
+        <w:rPr>
+          <w:rFonts w:ascii="Arial" w:eastAsia="Times New Roman" w:hAnsi="Arial" w:cs="Arial"/>
+          <w:color w:val="333333"/>
+          <w:kern w:val="0"/>
+          <w:sz w:val="23"/>
+          <w:szCs w:val="23"/>
+          <w:highlight w:val="yellow"/>
+          <w14:ligatures w14:val="none"/>
+        </w:rPr>
+        <w:t>For example</w:t>
+      </w:r>
+      <w:r>
+        <w:rPr>
+          <w:rFonts w:ascii="Arial" w:eastAsia="Times New Roman" w:hAnsi="Arial" w:cs="Arial"/>
+          <w:color w:val="333333"/>
+          <w:kern w:val="0"/>
+          <w:sz w:val="23"/>
+          <w:szCs w:val="23"/>
+          <w14:ligatures w14:val="none"/>
+        </w:rPr>
+        <w:t xml:space="preserve">, one graphic illustration to which children might readily relate is the estimate that rainforests are being destroyed at a rate equivalent to one thousand football fields every forty minutes </w:t>
+      </w:r>
+      <w:r>
+        <w:rPr>
+          <w:rFonts w:ascii="Arial" w:eastAsia="Times New Roman" w:hAnsi="Arial" w:cs="Arial"/>
+          <w:color w:val="333333"/>
+          <w:kern w:val="0"/>
+          <w:sz w:val="23"/>
+          <w:szCs w:val="23"/>
+          <w:highlight w:val="yellow"/>
+          <w14:ligatures w14:val="none"/>
+        </w:rPr>
+        <w:t xml:space="preserve">– </w:t>
+      </w:r>
+      <w:r>
+        <w:rPr>
+          <w:rFonts w:ascii="Arial" w:eastAsia="Times New Roman" w:hAnsi="Arial" w:cs="Arial"/>
+          <w:color w:val="333333"/>
+          <w:kern w:val="0"/>
+          <w:sz w:val="23"/>
+          <w:szCs w:val="23"/>
+          <w14:ligatures w14:val="none"/>
+        </w:rPr>
+        <w:t xml:space="preserve">about the duration of a normal classroom period. In the face of the frequent and often vivid media coverage, it is likely that children will have formed ideas about rainforests </w:t>
+      </w:r>
+      <w:r>
+        <w:rPr>
+          <w:rFonts w:ascii="Arial" w:eastAsia="Times New Roman" w:hAnsi="Arial" w:cs="Arial"/>
+          <w:color w:val="333333"/>
+          <w:kern w:val="0"/>
+          <w:sz w:val="23"/>
+          <w:szCs w:val="23"/>
+          <w:highlight w:val="yellow"/>
+          <w14:ligatures w14:val="none"/>
+        </w:rPr>
+        <w:t xml:space="preserve">– </w:t>
+      </w:r>
+      <w:r>
+        <w:rPr>
+          <w:rFonts w:ascii="Arial" w:eastAsia="Times New Roman" w:hAnsi="Arial" w:cs="Arial"/>
+          <w:color w:val="333333"/>
+          <w:kern w:val="0"/>
+          <w:sz w:val="23"/>
+          <w:szCs w:val="23"/>
+          <w14:ligatures w14:val="none"/>
+        </w:rPr>
+        <w:t xml:space="preserve">what and where they are, why they are </w:t>
+      </w:r>
+      <w:r>
+        <w:rPr>
+          <w:rFonts w:ascii="Arial" w:eastAsia="Times New Roman" w:hAnsi="Arial" w:cs="Arial"/>
+          <w:color w:val="333333"/>
+          <w:kern w:val="0"/>
+          <w:sz w:val="23"/>
+          <w:szCs w:val="23"/>
+          <w:highlight w:val="yellow"/>
+          <w14:ligatures w14:val="none"/>
+        </w:rPr>
+        <w:t>important</w:t>
+      </w:r>
+      <w:r>
+        <w:rPr>
+          <w:rFonts w:ascii="Arial" w:eastAsia="Times New Roman" w:hAnsi="Arial" w:cs="Arial"/>
+          <w:color w:val="333333"/>
+          <w:kern w:val="0"/>
+          <w:sz w:val="23"/>
+          <w:szCs w:val="23"/>
+          <w14:ligatures w14:val="none"/>
+        </w:rPr>
+        <w:t xml:space="preserve">, what </w:t>
+      </w:r>
+      <w:r>
+        <w:rPr>
+          <w:rFonts w:ascii="Arial" w:eastAsia="Times New Roman" w:hAnsi="Arial" w:cs="Arial"/>
+          <w:color w:val="333333"/>
+          <w:kern w:val="0"/>
+          <w:sz w:val="23"/>
+          <w:szCs w:val="23"/>
+          <w:highlight w:val="yellow"/>
+          <w14:ligatures w14:val="none"/>
+        </w:rPr>
+        <w:t xml:space="preserve">endangers </w:t>
+      </w:r>
+      <w:r>
+        <w:rPr>
+          <w:rFonts w:ascii="Arial" w:eastAsia="Times New Roman" w:hAnsi="Arial" w:cs="Arial"/>
+          <w:color w:val="333333"/>
+          <w:kern w:val="0"/>
+          <w:sz w:val="23"/>
+          <w:szCs w:val="23"/>
+          <w14:ligatures w14:val="none"/>
+        </w:rPr>
+        <w:t xml:space="preserve">them </w:t>
+      </w:r>
+      <w:r>
+        <w:rPr>
+          <w:rFonts w:ascii="Arial" w:eastAsia="Times New Roman" w:hAnsi="Arial" w:cs="Arial"/>
+          <w:color w:val="333333"/>
+          <w:kern w:val="0"/>
+          <w:sz w:val="23"/>
+          <w:szCs w:val="23"/>
+          <w:highlight w:val="yellow"/>
+          <w14:ligatures w14:val="none"/>
+        </w:rPr>
+        <w:t xml:space="preserve">– </w:t>
+      </w:r>
+      <w:r>
+        <w:rPr>
+          <w:rFonts w:ascii="Arial" w:eastAsia="Times New Roman" w:hAnsi="Arial" w:cs="Arial"/>
+          <w:color w:val="333333"/>
+          <w:kern w:val="0"/>
+          <w:sz w:val="23"/>
+          <w:szCs w:val="23"/>
+          <w14:ligatures w14:val="none"/>
+        </w:rPr>
+        <w:t>independent of any formal tuition. It is also possible that some of these ideas will be mistaken.</w:t>
       </w:r>
     </w:p>
     <w:p>
@@ -79,7 +321,516 @@
           <w:szCs w:val="23"/>
           <w14:ligatures w14:val="none"/>
         </w:rPr>
-        <w:t>Many studies have shown that children harbour misconceptions about ‘pure’, curriculum science. These misconceptions do not remain isolated but become incorporated into a multifaceted, but organised, conceptual framework, making it and the component ideas, some of which are erroneous, more robust but also accessible to modification. These ideas may be developed by children absorbing ideas through the popular media. Sometimes this information may be erroneous. It seems schools may not be providing an opportunity for children to re-express their ideas and so have them tested and refined by teachers and their peers.</w:t>
+        <w:t xml:space="preserve">Many </w:t>
+      </w:r>
+      <w:r>
+        <w:rPr>
+          <w:rFonts w:ascii="Arial" w:eastAsia="Times New Roman" w:hAnsi="Arial" w:cs="Arial"/>
+          <w:color w:val="333333"/>
+          <w:kern w:val="0"/>
+          <w:sz w:val="23"/>
+          <w:szCs w:val="23"/>
+          <w:highlight w:val="yellow"/>
+          <w14:ligatures w14:val="none"/>
+        </w:rPr>
+        <w:t xml:space="preserve">studies </w:t>
+      </w:r>
+      <w:r>
+        <w:rPr>
+          <w:rFonts w:ascii="Arial" w:eastAsia="Times New Roman" w:hAnsi="Arial" w:cs="Arial"/>
+          <w:color w:val="333333"/>
+          <w:kern w:val="0"/>
+          <w:sz w:val="23"/>
+          <w:szCs w:val="23"/>
+          <w14:ligatures w14:val="none"/>
+        </w:rPr>
+        <w:t xml:space="preserve">have shown that children </w:t>
+      </w:r>
+      <w:proofErr w:type="spellStart"/>
+      <w:r>
+        <w:rPr>
+          <w:rFonts w:ascii="Arial" w:eastAsia="Times New Roman" w:hAnsi="Arial" w:cs="Arial"/>
+          <w:color w:val="333333"/>
+          <w:kern w:val="0"/>
+          <w:sz w:val="23"/>
+          <w:szCs w:val="23"/>
+          <w14:ligatures w14:val="none"/>
+        </w:rPr>
+        <w:t>harbour</w:t>
+      </w:r>
+      <w:proofErr w:type="spellEnd"/>
+      <w:r>
+        <w:rPr>
+          <w:rFonts w:ascii="Arial" w:eastAsia="Times New Roman" w:hAnsi="Arial" w:cs="Arial"/>
+          <w:color w:val="333333"/>
+          <w:kern w:val="0"/>
+          <w:sz w:val="23"/>
+          <w:szCs w:val="23"/>
+          <w14:ligatures w14:val="none"/>
+        </w:rPr>
+        <w:t xml:space="preserve"> </w:t>
+      </w:r>
+      <w:r>
+        <w:rPr>
+          <w:rFonts w:ascii="Arial" w:eastAsia="Times New Roman" w:hAnsi="Arial" w:cs="Arial"/>
+          <w:color w:val="333333"/>
+          <w:kern w:val="0"/>
+          <w:sz w:val="23"/>
+          <w:szCs w:val="23"/>
+          <w:highlight w:val="yellow"/>
+          <w14:ligatures w14:val="none"/>
+        </w:rPr>
+        <w:t xml:space="preserve">misconceptions </w:t>
+      </w:r>
+      <w:r>
+        <w:rPr>
+          <w:rFonts w:ascii="Arial" w:eastAsia="Times New Roman" w:hAnsi="Arial" w:cs="Arial"/>
+          <w:color w:val="333333"/>
+          <w:kern w:val="0"/>
+          <w:sz w:val="23"/>
+          <w:szCs w:val="23"/>
+          <w14:ligatures w14:val="none"/>
+        </w:rPr>
+        <w:t>about ‘</w:t>
+      </w:r>
+      <w:r>
+        <w:rPr>
+          <w:rFonts w:ascii="Arial" w:eastAsia="Times New Roman" w:hAnsi="Arial" w:cs="Arial"/>
+          <w:color w:val="333333"/>
+          <w:kern w:val="0"/>
+          <w:sz w:val="23"/>
+          <w:szCs w:val="23"/>
+          <w:highlight w:val="yellow"/>
+          <w14:ligatures w14:val="none"/>
+        </w:rPr>
+        <w:t>pure’</w:t>
+      </w:r>
+      <w:r>
+        <w:rPr>
+          <w:rFonts w:ascii="Arial" w:eastAsia="Times New Roman" w:hAnsi="Arial" w:cs="Arial"/>
+          <w:color w:val="333333"/>
+          <w:kern w:val="0"/>
+          <w:sz w:val="23"/>
+          <w:szCs w:val="23"/>
+          <w14:ligatures w14:val="none"/>
+        </w:rPr>
+        <w:t xml:space="preserve">, curriculum science. These </w:t>
+      </w:r>
+      <w:r>
+        <w:rPr>
+          <w:rFonts w:ascii="Arial" w:eastAsia="Times New Roman" w:hAnsi="Arial" w:cs="Arial"/>
+          <w:color w:val="333333"/>
+          <w:kern w:val="0"/>
+          <w:sz w:val="23"/>
+          <w:szCs w:val="23"/>
+          <w:highlight w:val="yellow"/>
+          <w14:ligatures w14:val="none"/>
+        </w:rPr>
+        <w:t xml:space="preserve">misconceptions </w:t>
+      </w:r>
+      <w:r>
+        <w:rPr>
+          <w:rFonts w:ascii="Arial" w:eastAsia="Times New Roman" w:hAnsi="Arial" w:cs="Arial"/>
+          <w:color w:val="333333"/>
+          <w:kern w:val="0"/>
+          <w:sz w:val="23"/>
+          <w:szCs w:val="23"/>
+          <w14:ligatures w14:val="none"/>
+        </w:rPr>
+        <w:t xml:space="preserve">do not remain isolated but become incorporated into a </w:t>
+      </w:r>
+      <w:r>
+        <w:rPr>
+          <w:rFonts w:ascii="Arial" w:eastAsia="Times New Roman" w:hAnsi="Arial" w:cs="Arial"/>
+          <w:color w:val="333333"/>
+          <w:kern w:val="0"/>
+          <w:sz w:val="23"/>
+          <w:szCs w:val="23"/>
+          <w:highlight w:val="yellow"/>
+          <w14:ligatures w14:val="none"/>
+        </w:rPr>
+        <w:t>multifaceted</w:t>
+      </w:r>
+      <w:r>
+        <w:rPr>
+          <w:rFonts w:ascii="Arial" w:eastAsia="Times New Roman" w:hAnsi="Arial" w:cs="Arial"/>
+          <w:color w:val="333333"/>
+          <w:kern w:val="0"/>
+          <w:sz w:val="23"/>
+          <w:szCs w:val="23"/>
+          <w14:ligatures w14:val="none"/>
+        </w:rPr>
+        <w:t xml:space="preserve">, but </w:t>
+      </w:r>
+      <w:proofErr w:type="spellStart"/>
+      <w:r>
+        <w:rPr>
+          <w:rFonts w:ascii="Arial" w:eastAsia="Times New Roman" w:hAnsi="Arial" w:cs="Arial"/>
+          <w:color w:val="333333"/>
+          <w:kern w:val="0"/>
+          <w:sz w:val="23"/>
+          <w:szCs w:val="23"/>
+          <w:highlight w:val="yellow"/>
+          <w14:ligatures w14:val="none"/>
+        </w:rPr>
+        <w:t>organised</w:t>
+      </w:r>
+      <w:proofErr w:type="spellEnd"/>
+      <w:r>
+        <w:rPr>
+          <w:rFonts w:ascii="Arial" w:eastAsia="Times New Roman" w:hAnsi="Arial" w:cs="Arial"/>
+          <w:color w:val="333333"/>
+          <w:kern w:val="0"/>
+          <w:sz w:val="23"/>
+          <w:szCs w:val="23"/>
+          <w14:ligatures w14:val="none"/>
+        </w:rPr>
+        <w:t xml:space="preserve">, </w:t>
+      </w:r>
+      <w:r>
+        <w:rPr>
+          <w:rFonts w:ascii="Arial" w:eastAsia="Times New Roman" w:hAnsi="Arial" w:cs="Arial"/>
+          <w:color w:val="333333"/>
+          <w:kern w:val="0"/>
+          <w:sz w:val="23"/>
+          <w:szCs w:val="23"/>
+          <w:highlight w:val="yellow"/>
+          <w14:ligatures w14:val="none"/>
+        </w:rPr>
+        <w:t>conceptual framework</w:t>
+      </w:r>
+      <w:r>
+        <w:rPr>
+          <w:rFonts w:ascii="Arial" w:eastAsia="Times New Roman" w:hAnsi="Arial" w:cs="Arial"/>
+          <w:color w:val="333333"/>
+          <w:kern w:val="0"/>
+          <w:sz w:val="23"/>
+          <w:szCs w:val="23"/>
+          <w14:ligatures w14:val="none"/>
+        </w:rPr>
+        <w:t xml:space="preserve">, making </w:t>
+      </w:r>
+      <w:r>
+        <w:rPr>
+          <w:rFonts w:ascii="Arial" w:eastAsia="Times New Roman" w:hAnsi="Arial" w:cs="Arial"/>
+          <w:color w:val="333333"/>
+          <w:kern w:val="0"/>
+          <w:sz w:val="23"/>
+          <w:szCs w:val="23"/>
+          <w:highlight w:val="yellow"/>
+          <w14:ligatures w14:val="none"/>
+        </w:rPr>
+        <w:t xml:space="preserve">it </w:t>
+      </w:r>
+      <w:r>
+        <w:rPr>
+          <w:rFonts w:ascii="Arial" w:eastAsia="Times New Roman" w:hAnsi="Arial" w:cs="Arial"/>
+          <w:color w:val="333333"/>
+          <w:kern w:val="0"/>
+          <w:sz w:val="23"/>
+          <w:szCs w:val="23"/>
+          <w14:ligatures w14:val="none"/>
+        </w:rPr>
+        <w:t xml:space="preserve">and the </w:t>
+      </w:r>
+      <w:r>
+        <w:rPr>
+          <w:rFonts w:ascii="Arial" w:eastAsia="Times New Roman" w:hAnsi="Arial" w:cs="Arial"/>
+          <w:color w:val="333333"/>
+          <w:kern w:val="0"/>
+          <w:sz w:val="23"/>
+          <w:szCs w:val="23"/>
+          <w:highlight w:val="yellow"/>
+          <w14:ligatures w14:val="none"/>
+        </w:rPr>
+        <w:t>component ideas</w:t>
+      </w:r>
+      <w:r>
+        <w:rPr>
+          <w:rFonts w:ascii="Arial" w:eastAsia="Times New Roman" w:hAnsi="Arial" w:cs="Arial"/>
+          <w:color w:val="333333"/>
+          <w:kern w:val="0"/>
+          <w:sz w:val="23"/>
+          <w:szCs w:val="23"/>
+          <w14:ligatures w14:val="none"/>
+        </w:rPr>
+        <w:t xml:space="preserve">, some of which </w:t>
+      </w:r>
+      <w:r>
+        <w:rPr>
+          <w:rFonts w:ascii="Arial" w:eastAsia="Times New Roman" w:hAnsi="Arial" w:cs="Arial"/>
+          <w:color w:val="333333"/>
+          <w:kern w:val="0"/>
+          <w:sz w:val="23"/>
+          <w:szCs w:val="23"/>
+          <w:highlight w:val="yellow"/>
+          <w14:ligatures w14:val="none"/>
+        </w:rPr>
+        <w:t>are erroneous</w:t>
+      </w:r>
+      <w:r>
+        <w:rPr>
+          <w:rFonts w:ascii="Arial" w:eastAsia="Times New Roman" w:hAnsi="Arial" w:cs="Arial"/>
+          <w:color w:val="333333"/>
+          <w:kern w:val="0"/>
+          <w:sz w:val="23"/>
+          <w:szCs w:val="23"/>
+          <w14:ligatures w14:val="none"/>
+        </w:rPr>
+        <w:t xml:space="preserve">, more </w:t>
+      </w:r>
+      <w:r>
+        <w:rPr>
+          <w:rFonts w:ascii="Arial" w:eastAsia="Times New Roman" w:hAnsi="Arial" w:cs="Arial"/>
+          <w:color w:val="333333"/>
+          <w:kern w:val="0"/>
+          <w:sz w:val="23"/>
+          <w:szCs w:val="23"/>
+          <w:highlight w:val="yellow"/>
+          <w14:ligatures w14:val="none"/>
+        </w:rPr>
+        <w:t xml:space="preserve">robust </w:t>
+      </w:r>
+      <w:r>
+        <w:rPr>
+          <w:rFonts w:ascii="Arial" w:eastAsia="Times New Roman" w:hAnsi="Arial" w:cs="Arial"/>
+          <w:color w:val="333333"/>
+          <w:kern w:val="0"/>
+          <w:sz w:val="23"/>
+          <w:szCs w:val="23"/>
+          <w14:ligatures w14:val="none"/>
+        </w:rPr>
+        <w:t xml:space="preserve">but also </w:t>
+      </w:r>
+      <w:r>
+        <w:rPr>
+          <w:rFonts w:ascii="Arial" w:eastAsia="Times New Roman" w:hAnsi="Arial" w:cs="Arial"/>
+          <w:color w:val="333333"/>
+          <w:kern w:val="0"/>
+          <w:sz w:val="23"/>
+          <w:szCs w:val="23"/>
+          <w:highlight w:val="yellow"/>
+          <w14:ligatures w14:val="none"/>
+        </w:rPr>
+        <w:t xml:space="preserve">accessible </w:t>
+      </w:r>
+      <w:r>
+        <w:rPr>
+          <w:rFonts w:ascii="Arial" w:eastAsia="Times New Roman" w:hAnsi="Arial" w:cs="Arial"/>
+          <w:color w:val="333333"/>
+          <w:kern w:val="0"/>
+          <w:sz w:val="23"/>
+          <w:szCs w:val="23"/>
+          <w14:ligatures w14:val="none"/>
+        </w:rPr>
+        <w:t xml:space="preserve">to </w:t>
+      </w:r>
+      <w:r>
+        <w:rPr>
+          <w:rFonts w:ascii="Arial" w:eastAsia="Times New Roman" w:hAnsi="Arial" w:cs="Arial"/>
+          <w:color w:val="333333"/>
+          <w:kern w:val="0"/>
+          <w:sz w:val="23"/>
+          <w:szCs w:val="23"/>
+          <w:highlight w:val="yellow"/>
+          <w14:ligatures w14:val="none"/>
+        </w:rPr>
+        <w:t>modification</w:t>
+      </w:r>
+      <w:r>
+        <w:rPr>
+          <w:rFonts w:ascii="Arial" w:eastAsia="Times New Roman" w:hAnsi="Arial" w:cs="Arial"/>
+          <w:color w:val="333333"/>
+          <w:kern w:val="0"/>
+          <w:sz w:val="23"/>
+          <w:szCs w:val="23"/>
+          <w14:ligatures w14:val="none"/>
+        </w:rPr>
+        <w:t xml:space="preserve">. These ideas may be developed by children absorbing ideas through the popular media. Sometimes this information may be erroneous. It seems </w:t>
+      </w:r>
+      <w:r>
+        <w:rPr>
+          <w:rFonts w:ascii="Arial" w:eastAsia="Times New Roman" w:hAnsi="Arial" w:cs="Arial"/>
+          <w:color w:val="333333"/>
+          <w:kern w:val="0"/>
+          <w:sz w:val="23"/>
+          <w:szCs w:val="23"/>
+          <w:highlight w:val="yellow"/>
+          <w14:ligatures w14:val="none"/>
+        </w:rPr>
+        <w:t xml:space="preserve">schools </w:t>
+      </w:r>
+      <w:r>
+        <w:rPr>
+          <w:rFonts w:ascii="Arial" w:eastAsia="Times New Roman" w:hAnsi="Arial" w:cs="Arial"/>
+          <w:color w:val="333333"/>
+          <w:kern w:val="0"/>
+          <w:sz w:val="23"/>
+          <w:szCs w:val="23"/>
+          <w14:ligatures w14:val="none"/>
+        </w:rPr>
+        <w:t xml:space="preserve">may </w:t>
+      </w:r>
+      <w:r>
+        <w:rPr>
+          <w:rFonts w:ascii="Arial" w:eastAsia="Times New Roman" w:hAnsi="Arial" w:cs="Arial"/>
+          <w:color w:val="333333"/>
+          <w:kern w:val="0"/>
+          <w:sz w:val="23"/>
+          <w:szCs w:val="23"/>
+          <w:highlight w:val="yellow"/>
+          <w14:ligatures w14:val="none"/>
+        </w:rPr>
+        <w:t xml:space="preserve">not </w:t>
+      </w:r>
+      <w:r>
+        <w:rPr>
+          <w:rFonts w:ascii="Arial" w:eastAsia="Times New Roman" w:hAnsi="Arial" w:cs="Arial"/>
+          <w:color w:val="333333"/>
+          <w:kern w:val="0"/>
+          <w:sz w:val="23"/>
+          <w:szCs w:val="23"/>
+          <w14:ligatures w14:val="none"/>
+        </w:rPr>
+        <w:t xml:space="preserve">be </w:t>
+      </w:r>
+      <w:r>
+        <w:rPr>
+          <w:rFonts w:ascii="Arial" w:eastAsia="Times New Roman" w:hAnsi="Arial" w:cs="Arial"/>
+          <w:color w:val="333333"/>
+          <w:kern w:val="0"/>
+          <w:sz w:val="23"/>
+          <w:szCs w:val="23"/>
+          <w:highlight w:val="yellow"/>
+          <w14:ligatures w14:val="none"/>
+        </w:rPr>
+        <w:t xml:space="preserve">providing </w:t>
+      </w:r>
+      <w:r>
+        <w:rPr>
+          <w:rFonts w:ascii="Arial" w:eastAsia="Times New Roman" w:hAnsi="Arial" w:cs="Arial"/>
+          <w:color w:val="333333"/>
+          <w:kern w:val="0"/>
+          <w:sz w:val="23"/>
+          <w:szCs w:val="23"/>
+          <w14:ligatures w14:val="none"/>
+        </w:rPr>
+        <w:t xml:space="preserve">an </w:t>
+      </w:r>
+      <w:r>
+        <w:rPr>
+          <w:rFonts w:ascii="Arial" w:eastAsia="Times New Roman" w:hAnsi="Arial" w:cs="Arial"/>
+          <w:color w:val="333333"/>
+          <w:kern w:val="0"/>
+          <w:sz w:val="23"/>
+          <w:szCs w:val="23"/>
+          <w:highlight w:val="yellow"/>
+          <w14:ligatures w14:val="none"/>
+        </w:rPr>
+        <w:t xml:space="preserve">opportunity </w:t>
+      </w:r>
+      <w:r>
+        <w:rPr>
+          <w:rFonts w:ascii="Arial" w:eastAsia="Times New Roman" w:hAnsi="Arial" w:cs="Arial"/>
+          <w:color w:val="333333"/>
+          <w:kern w:val="0"/>
+          <w:sz w:val="23"/>
+          <w:szCs w:val="23"/>
+          <w14:ligatures w14:val="none"/>
+        </w:rPr>
+        <w:t xml:space="preserve">for </w:t>
+      </w:r>
+      <w:r>
+        <w:rPr>
+          <w:rFonts w:ascii="Arial" w:eastAsia="Times New Roman" w:hAnsi="Arial" w:cs="Arial"/>
+          <w:color w:val="333333"/>
+          <w:kern w:val="0"/>
+          <w:sz w:val="23"/>
+          <w:szCs w:val="23"/>
+          <w:highlight w:val="yellow"/>
+          <w14:ligatures w14:val="none"/>
+        </w:rPr>
+        <w:t xml:space="preserve">children </w:t>
+      </w:r>
+      <w:r>
+        <w:rPr>
+          <w:rFonts w:ascii="Arial" w:eastAsia="Times New Roman" w:hAnsi="Arial" w:cs="Arial"/>
+          <w:color w:val="333333"/>
+          <w:kern w:val="0"/>
+          <w:sz w:val="23"/>
+          <w:szCs w:val="23"/>
+          <w14:ligatures w14:val="none"/>
+        </w:rPr>
+        <w:t xml:space="preserve">to </w:t>
+      </w:r>
+      <w:r>
+        <w:rPr>
+          <w:rFonts w:ascii="Arial" w:eastAsia="Times New Roman" w:hAnsi="Arial" w:cs="Arial"/>
+          <w:color w:val="333333"/>
+          <w:kern w:val="0"/>
+          <w:sz w:val="23"/>
+          <w:szCs w:val="23"/>
+          <w:highlight w:val="yellow"/>
+          <w14:ligatures w14:val="none"/>
+        </w:rPr>
+        <w:t>re</w:t>
+      </w:r>
+      <w:r>
+        <w:rPr>
+          <w:rFonts w:ascii="Arial" w:eastAsia="Times New Roman" w:hAnsi="Arial" w:cs="Arial"/>
+          <w:color w:val="333333"/>
+          <w:kern w:val="0"/>
+          <w:sz w:val="23"/>
+          <w:szCs w:val="23"/>
+          <w14:ligatures w14:val="none"/>
+        </w:rPr>
+        <w:t>-</w:t>
+      </w:r>
+      <w:r>
+        <w:rPr>
+          <w:rFonts w:ascii="Arial" w:eastAsia="Times New Roman" w:hAnsi="Arial" w:cs="Arial"/>
+          <w:color w:val="333333"/>
+          <w:kern w:val="0"/>
+          <w:sz w:val="23"/>
+          <w:szCs w:val="23"/>
+          <w:highlight w:val="yellow"/>
+          <w14:ligatures w14:val="none"/>
+        </w:rPr>
+        <w:t xml:space="preserve">express </w:t>
+      </w:r>
+      <w:r>
+        <w:rPr>
+          <w:rFonts w:ascii="Arial" w:eastAsia="Times New Roman" w:hAnsi="Arial" w:cs="Arial"/>
+          <w:color w:val="333333"/>
+          <w:kern w:val="0"/>
+          <w:sz w:val="23"/>
+          <w:szCs w:val="23"/>
+          <w14:ligatures w14:val="none"/>
+        </w:rPr>
+        <w:t xml:space="preserve">their </w:t>
+      </w:r>
+      <w:r>
+        <w:rPr>
+          <w:rFonts w:ascii="Arial" w:eastAsia="Times New Roman" w:hAnsi="Arial" w:cs="Arial"/>
+          <w:color w:val="333333"/>
+          <w:kern w:val="0"/>
+          <w:sz w:val="23"/>
+          <w:szCs w:val="23"/>
+          <w:highlight w:val="yellow"/>
+          <w14:ligatures w14:val="none"/>
+        </w:rPr>
+        <w:t xml:space="preserve">ideas </w:t>
+      </w:r>
+      <w:r>
+        <w:rPr>
+          <w:rFonts w:ascii="Arial" w:eastAsia="Times New Roman" w:hAnsi="Arial" w:cs="Arial"/>
+          <w:color w:val="333333"/>
+          <w:kern w:val="0"/>
+          <w:sz w:val="23"/>
+          <w:szCs w:val="23"/>
+          <w14:ligatures w14:val="none"/>
+        </w:rPr>
+        <w:t>and so have them tested and refined by teachers and their peers.</w:t>
       </w:r>
     </w:p>
     <w:p>
@@ -102,9 +853,530 @@
           <w:kern w:val="0"/>
           <w:sz w:val="23"/>
           <w:szCs w:val="23"/>
-          <w14:ligatures w14:val="none"/>
-        </w:rPr>
-        <w:t>Despite the extensive coverage in the popular media of the destruction of rainforests, little formal information is available about children’s ideas in this area. The aim of the present study is to start to provide such information, to help teachers design their educational strategies to build upon correct ideas and to displace misconceptions and to plan programmes in environmental studies in their schools.</w:t>
+          <w:highlight w:val="yellow"/>
+          <w14:ligatures w14:val="none"/>
+        </w:rPr>
+        <w:t xml:space="preserve">Despite </w:t>
+      </w:r>
+      <w:r>
+        <w:rPr>
+          <w:rFonts w:ascii="Arial" w:eastAsia="Times New Roman" w:hAnsi="Arial" w:cs="Arial"/>
+          <w:color w:val="333333"/>
+          <w:kern w:val="0"/>
+          <w:sz w:val="23"/>
+          <w:szCs w:val="23"/>
+          <w14:ligatures w14:val="none"/>
+        </w:rPr>
+        <w:t xml:space="preserve">the </w:t>
+      </w:r>
+      <w:r>
+        <w:rPr>
+          <w:rFonts w:ascii="Arial" w:eastAsia="Times New Roman" w:hAnsi="Arial" w:cs="Arial"/>
+          <w:color w:val="333333"/>
+          <w:kern w:val="0"/>
+          <w:sz w:val="23"/>
+          <w:szCs w:val="23"/>
+          <w:highlight w:val="yellow"/>
+          <w14:ligatures w14:val="none"/>
+        </w:rPr>
+        <w:t xml:space="preserve">extensive coverage </w:t>
+      </w:r>
+      <w:r>
+        <w:rPr>
+          <w:rFonts w:ascii="Arial" w:eastAsia="Times New Roman" w:hAnsi="Arial" w:cs="Arial"/>
+          <w:color w:val="333333"/>
+          <w:kern w:val="0"/>
+          <w:sz w:val="23"/>
+          <w:szCs w:val="23"/>
+          <w14:ligatures w14:val="none"/>
+        </w:rPr>
+        <w:t xml:space="preserve">in the popular </w:t>
+      </w:r>
+      <w:r>
+        <w:rPr>
+          <w:rFonts w:ascii="Arial" w:eastAsia="Times New Roman" w:hAnsi="Arial" w:cs="Arial"/>
+          <w:color w:val="333333"/>
+          <w:kern w:val="0"/>
+          <w:sz w:val="23"/>
+          <w:szCs w:val="23"/>
+          <w:highlight w:val="yellow"/>
+          <w14:ligatures w14:val="none"/>
+        </w:rPr>
+        <w:t xml:space="preserve">media </w:t>
+      </w:r>
+      <w:r>
+        <w:rPr>
+          <w:rFonts w:ascii="Arial" w:eastAsia="Times New Roman" w:hAnsi="Arial" w:cs="Arial"/>
+          <w:color w:val="333333"/>
+          <w:kern w:val="0"/>
+          <w:sz w:val="23"/>
+          <w:szCs w:val="23"/>
+          <w14:ligatures w14:val="none"/>
+        </w:rPr>
+        <w:t xml:space="preserve">of the </w:t>
+      </w:r>
+      <w:r>
+        <w:rPr>
+          <w:rFonts w:ascii="Arial" w:eastAsia="Times New Roman" w:hAnsi="Arial" w:cs="Arial"/>
+          <w:color w:val="333333"/>
+          <w:kern w:val="0"/>
+          <w:sz w:val="23"/>
+          <w:szCs w:val="23"/>
+          <w:highlight w:val="yellow"/>
+          <w14:ligatures w14:val="none"/>
+        </w:rPr>
+        <w:t xml:space="preserve">destruction </w:t>
+      </w:r>
+      <w:r>
+        <w:rPr>
+          <w:rFonts w:ascii="Arial" w:eastAsia="Times New Roman" w:hAnsi="Arial" w:cs="Arial"/>
+          <w:color w:val="333333"/>
+          <w:kern w:val="0"/>
+          <w:sz w:val="23"/>
+          <w:szCs w:val="23"/>
+          <w14:ligatures w14:val="none"/>
+        </w:rPr>
+        <w:t xml:space="preserve">of </w:t>
+      </w:r>
+      <w:r>
+        <w:rPr>
+          <w:rFonts w:ascii="Arial" w:eastAsia="Times New Roman" w:hAnsi="Arial" w:cs="Arial"/>
+          <w:color w:val="333333"/>
+          <w:kern w:val="0"/>
+          <w:sz w:val="23"/>
+          <w:szCs w:val="23"/>
+          <w:highlight w:val="yellow"/>
+          <w14:ligatures w14:val="none"/>
+        </w:rPr>
+        <w:t>rainforests</w:t>
+      </w:r>
+      <w:r>
+        <w:rPr>
+          <w:rFonts w:ascii="Arial" w:eastAsia="Times New Roman" w:hAnsi="Arial" w:cs="Arial"/>
+          <w:color w:val="333333"/>
+          <w:kern w:val="0"/>
+          <w:sz w:val="23"/>
+          <w:szCs w:val="23"/>
+          <w14:ligatures w14:val="none"/>
+        </w:rPr>
+        <w:t xml:space="preserve">, </w:t>
+      </w:r>
+      <w:r>
+        <w:rPr>
+          <w:rFonts w:ascii="Arial" w:eastAsia="Times New Roman" w:hAnsi="Arial" w:cs="Arial"/>
+          <w:color w:val="333333"/>
+          <w:kern w:val="0"/>
+          <w:sz w:val="23"/>
+          <w:szCs w:val="23"/>
+          <w:highlight w:val="yellow"/>
+          <w14:ligatures w14:val="none"/>
+        </w:rPr>
+        <w:t xml:space="preserve">little </w:t>
+      </w:r>
+      <w:r>
+        <w:rPr>
+          <w:rFonts w:ascii="Arial" w:eastAsia="Times New Roman" w:hAnsi="Arial" w:cs="Arial"/>
+          <w:color w:val="333333"/>
+          <w:kern w:val="0"/>
+          <w:sz w:val="23"/>
+          <w:szCs w:val="23"/>
+          <w14:ligatures w14:val="none"/>
+        </w:rPr>
+        <w:t xml:space="preserve">formal </w:t>
+      </w:r>
+      <w:r>
+        <w:rPr>
+          <w:rFonts w:ascii="Arial" w:eastAsia="Times New Roman" w:hAnsi="Arial" w:cs="Arial"/>
+          <w:color w:val="333333"/>
+          <w:kern w:val="0"/>
+          <w:sz w:val="23"/>
+          <w:szCs w:val="23"/>
+          <w:highlight w:val="yellow"/>
+          <w14:ligatures w14:val="none"/>
+        </w:rPr>
+        <w:t xml:space="preserve">information </w:t>
+      </w:r>
+      <w:r>
+        <w:rPr>
+          <w:rFonts w:ascii="Arial" w:eastAsia="Times New Roman" w:hAnsi="Arial" w:cs="Arial"/>
+          <w:color w:val="333333"/>
+          <w:kern w:val="0"/>
+          <w:sz w:val="23"/>
+          <w:szCs w:val="23"/>
+          <w14:ligatures w14:val="none"/>
+        </w:rPr>
+        <w:t xml:space="preserve">is </w:t>
+      </w:r>
+      <w:r>
+        <w:rPr>
+          <w:rFonts w:ascii="Arial" w:eastAsia="Times New Roman" w:hAnsi="Arial" w:cs="Arial"/>
+          <w:color w:val="333333"/>
+          <w:kern w:val="0"/>
+          <w:sz w:val="23"/>
+          <w:szCs w:val="23"/>
+          <w:highlight w:val="yellow"/>
+          <w14:ligatures w14:val="none"/>
+        </w:rPr>
+        <w:t xml:space="preserve">available </w:t>
+      </w:r>
+      <w:r>
+        <w:rPr>
+          <w:rFonts w:ascii="Arial" w:eastAsia="Times New Roman" w:hAnsi="Arial" w:cs="Arial"/>
+          <w:color w:val="333333"/>
+          <w:kern w:val="0"/>
+          <w:sz w:val="23"/>
+          <w:szCs w:val="23"/>
+          <w14:ligatures w14:val="none"/>
+        </w:rPr>
+        <w:t xml:space="preserve">about </w:t>
+      </w:r>
+      <w:r>
+        <w:rPr>
+          <w:rFonts w:ascii="Arial" w:eastAsia="Times New Roman" w:hAnsi="Arial" w:cs="Arial"/>
+          <w:color w:val="333333"/>
+          <w:kern w:val="0"/>
+          <w:sz w:val="23"/>
+          <w:szCs w:val="23"/>
+          <w:highlight w:val="yellow"/>
+          <w14:ligatures w14:val="none"/>
+        </w:rPr>
+        <w:t xml:space="preserve">children’s ideas </w:t>
+      </w:r>
+      <w:r>
+        <w:rPr>
+          <w:rFonts w:ascii="Arial" w:eastAsia="Times New Roman" w:hAnsi="Arial" w:cs="Arial"/>
+          <w:color w:val="333333"/>
+          <w:kern w:val="0"/>
+          <w:sz w:val="23"/>
+          <w:szCs w:val="23"/>
+          <w14:ligatures w14:val="none"/>
+        </w:rPr>
+        <w:t xml:space="preserve">in </w:t>
+      </w:r>
+      <w:r>
+        <w:rPr>
+          <w:rFonts w:ascii="Arial" w:eastAsia="Times New Roman" w:hAnsi="Arial" w:cs="Arial"/>
+          <w:color w:val="333333"/>
+          <w:kern w:val="0"/>
+          <w:sz w:val="23"/>
+          <w:szCs w:val="23"/>
+          <w:highlight w:val="yellow"/>
+          <w14:ligatures w14:val="none"/>
+        </w:rPr>
+        <w:t>this area</w:t>
+      </w:r>
+      <w:r>
+        <w:rPr>
+          <w:rFonts w:ascii="Arial" w:eastAsia="Times New Roman" w:hAnsi="Arial" w:cs="Arial"/>
+          <w:color w:val="333333"/>
+          <w:kern w:val="0"/>
+          <w:sz w:val="23"/>
+          <w:szCs w:val="23"/>
+          <w14:ligatures w14:val="none"/>
+        </w:rPr>
+        <w:t xml:space="preserve">. The </w:t>
+      </w:r>
+      <w:r>
+        <w:rPr>
+          <w:rFonts w:ascii="Arial" w:eastAsia="Times New Roman" w:hAnsi="Arial" w:cs="Arial"/>
+          <w:color w:val="333333"/>
+          <w:kern w:val="0"/>
+          <w:sz w:val="23"/>
+          <w:szCs w:val="23"/>
+          <w:highlight w:val="yellow"/>
+          <w14:ligatures w14:val="none"/>
+        </w:rPr>
+        <w:t xml:space="preserve">aim </w:t>
+      </w:r>
+      <w:r>
+        <w:rPr>
+          <w:rFonts w:ascii="Arial" w:eastAsia="Times New Roman" w:hAnsi="Arial" w:cs="Arial"/>
+          <w:color w:val="333333"/>
+          <w:kern w:val="0"/>
+          <w:sz w:val="23"/>
+          <w:szCs w:val="23"/>
+          <w14:ligatures w14:val="none"/>
+        </w:rPr>
+        <w:t xml:space="preserve">of the </w:t>
+      </w:r>
+      <w:r>
+        <w:rPr>
+          <w:rFonts w:ascii="Arial" w:eastAsia="Times New Roman" w:hAnsi="Arial" w:cs="Arial"/>
+          <w:color w:val="333333"/>
+          <w:kern w:val="0"/>
+          <w:sz w:val="23"/>
+          <w:szCs w:val="23"/>
+          <w:highlight w:val="yellow"/>
+          <w14:ligatures w14:val="none"/>
+        </w:rPr>
+        <w:t xml:space="preserve">present study </w:t>
+      </w:r>
+      <w:r>
+        <w:rPr>
+          <w:rFonts w:ascii="Arial" w:eastAsia="Times New Roman" w:hAnsi="Arial" w:cs="Arial"/>
+          <w:color w:val="333333"/>
+          <w:kern w:val="0"/>
+          <w:sz w:val="23"/>
+          <w:szCs w:val="23"/>
+          <w14:ligatures w14:val="none"/>
+        </w:rPr>
+        <w:t xml:space="preserve">is to </w:t>
+      </w:r>
+      <w:r>
+        <w:rPr>
+          <w:rFonts w:ascii="Arial" w:eastAsia="Times New Roman" w:hAnsi="Arial" w:cs="Arial"/>
+          <w:color w:val="333333"/>
+          <w:kern w:val="0"/>
+          <w:sz w:val="23"/>
+          <w:szCs w:val="23"/>
+          <w:highlight w:val="yellow"/>
+          <w14:ligatures w14:val="none"/>
+        </w:rPr>
+        <w:t xml:space="preserve">start </w:t>
+      </w:r>
+      <w:r>
+        <w:rPr>
+          <w:rFonts w:ascii="Arial" w:eastAsia="Times New Roman" w:hAnsi="Arial" w:cs="Arial"/>
+          <w:color w:val="333333"/>
+          <w:kern w:val="0"/>
+          <w:sz w:val="23"/>
+          <w:szCs w:val="23"/>
+          <w14:ligatures w14:val="none"/>
+        </w:rPr>
+        <w:t xml:space="preserve">to </w:t>
+      </w:r>
+      <w:r>
+        <w:rPr>
+          <w:rFonts w:ascii="Arial" w:eastAsia="Times New Roman" w:hAnsi="Arial" w:cs="Arial"/>
+          <w:color w:val="333333"/>
+          <w:kern w:val="0"/>
+          <w:sz w:val="23"/>
+          <w:szCs w:val="23"/>
+          <w:highlight w:val="yellow"/>
+          <w14:ligatures w14:val="none"/>
+        </w:rPr>
+        <w:t xml:space="preserve">provide </w:t>
+      </w:r>
+      <w:r>
+        <w:rPr>
+          <w:rFonts w:ascii="Arial" w:eastAsia="Times New Roman" w:hAnsi="Arial" w:cs="Arial"/>
+          <w:color w:val="333333"/>
+          <w:kern w:val="0"/>
+          <w:sz w:val="23"/>
+          <w:szCs w:val="23"/>
+          <w14:ligatures w14:val="none"/>
+        </w:rPr>
+        <w:t xml:space="preserve">such </w:t>
+      </w:r>
+      <w:r>
+        <w:rPr>
+          <w:rFonts w:ascii="Arial" w:eastAsia="Times New Roman" w:hAnsi="Arial" w:cs="Arial"/>
+          <w:color w:val="333333"/>
+          <w:kern w:val="0"/>
+          <w:sz w:val="23"/>
+          <w:szCs w:val="23"/>
+          <w:highlight w:val="yellow"/>
+          <w14:ligatures w14:val="none"/>
+        </w:rPr>
+        <w:t>information</w:t>
+      </w:r>
+      <w:r>
+        <w:rPr>
+          <w:rFonts w:ascii="Arial" w:eastAsia="Times New Roman" w:hAnsi="Arial" w:cs="Arial"/>
+          <w:color w:val="333333"/>
+          <w:kern w:val="0"/>
+          <w:sz w:val="23"/>
+          <w:szCs w:val="23"/>
+          <w14:ligatures w14:val="none"/>
+        </w:rPr>
+        <w:t xml:space="preserve">, to </w:t>
+      </w:r>
+      <w:r>
+        <w:rPr>
+          <w:rFonts w:ascii="Arial" w:eastAsia="Times New Roman" w:hAnsi="Arial" w:cs="Arial"/>
+          <w:color w:val="333333"/>
+          <w:kern w:val="0"/>
+          <w:sz w:val="23"/>
+          <w:szCs w:val="23"/>
+          <w:highlight w:val="yellow"/>
+          <w14:ligatures w14:val="none"/>
+        </w:rPr>
+        <w:t xml:space="preserve">help teachers </w:t>
+      </w:r>
+      <w:r>
+        <w:rPr>
+          <w:rFonts w:ascii="Arial" w:eastAsia="Times New Roman" w:hAnsi="Arial" w:cs="Arial"/>
+          <w:color w:val="333333"/>
+          <w:kern w:val="0"/>
+          <w:sz w:val="23"/>
+          <w:szCs w:val="23"/>
+          <w14:ligatures w14:val="none"/>
+        </w:rPr>
+        <w:t xml:space="preserve">design </w:t>
+      </w:r>
+      <w:r>
+        <w:rPr>
+          <w:rFonts w:ascii="Arial" w:eastAsia="Times New Roman" w:hAnsi="Arial" w:cs="Arial"/>
+          <w:color w:val="333333"/>
+          <w:kern w:val="0"/>
+          <w:sz w:val="23"/>
+          <w:szCs w:val="23"/>
+          <w:highlight w:val="yellow"/>
+          <w14:ligatures w14:val="none"/>
+        </w:rPr>
+        <w:t xml:space="preserve">their educational strategies </w:t>
+      </w:r>
+      <w:r>
+        <w:rPr>
+          <w:rFonts w:ascii="Arial" w:eastAsia="Times New Roman" w:hAnsi="Arial" w:cs="Arial"/>
+          <w:color w:val="333333"/>
+          <w:kern w:val="0"/>
+          <w:sz w:val="23"/>
+          <w:szCs w:val="23"/>
+          <w14:ligatures w14:val="none"/>
+        </w:rPr>
+        <w:t xml:space="preserve">to </w:t>
+      </w:r>
+      <w:r>
+        <w:rPr>
+          <w:rFonts w:ascii="Arial" w:eastAsia="Times New Roman" w:hAnsi="Arial" w:cs="Arial"/>
+          <w:color w:val="333333"/>
+          <w:kern w:val="0"/>
+          <w:sz w:val="23"/>
+          <w:szCs w:val="23"/>
+          <w:highlight w:val="yellow"/>
+          <w14:ligatures w14:val="none"/>
+        </w:rPr>
+        <w:t xml:space="preserve">build </w:t>
+      </w:r>
+      <w:r>
+        <w:rPr>
+          <w:rFonts w:ascii="Arial" w:eastAsia="Times New Roman" w:hAnsi="Arial" w:cs="Arial"/>
+          <w:color w:val="333333"/>
+          <w:kern w:val="0"/>
+          <w:sz w:val="23"/>
+          <w:szCs w:val="23"/>
+          <w14:ligatures w14:val="none"/>
+        </w:rPr>
+        <w:t xml:space="preserve">upon </w:t>
+      </w:r>
+      <w:r>
+        <w:rPr>
+          <w:rFonts w:ascii="Arial" w:eastAsia="Times New Roman" w:hAnsi="Arial" w:cs="Arial"/>
+          <w:color w:val="333333"/>
+          <w:kern w:val="0"/>
+          <w:sz w:val="23"/>
+          <w:szCs w:val="23"/>
+          <w:highlight w:val="yellow"/>
+          <w14:ligatures w14:val="none"/>
+        </w:rPr>
+        <w:t xml:space="preserve">correct ideas </w:t>
+      </w:r>
+      <w:r>
+        <w:rPr>
+          <w:rFonts w:ascii="Arial" w:eastAsia="Times New Roman" w:hAnsi="Arial" w:cs="Arial"/>
+          <w:color w:val="333333"/>
+          <w:kern w:val="0"/>
+          <w:sz w:val="23"/>
+          <w:szCs w:val="23"/>
+          <w14:ligatures w14:val="none"/>
+        </w:rPr>
+        <w:t xml:space="preserve">and to </w:t>
+      </w:r>
+      <w:r>
+        <w:rPr>
+          <w:rFonts w:ascii="Arial" w:eastAsia="Times New Roman" w:hAnsi="Arial" w:cs="Arial"/>
+          <w:color w:val="333333"/>
+          <w:kern w:val="0"/>
+          <w:sz w:val="23"/>
+          <w:szCs w:val="23"/>
+          <w:highlight w:val="yellow"/>
+          <w14:ligatures w14:val="none"/>
+        </w:rPr>
+        <w:t xml:space="preserve">displace misconceptions </w:t>
+      </w:r>
+      <w:r>
+        <w:rPr>
+          <w:rFonts w:ascii="Arial" w:eastAsia="Times New Roman" w:hAnsi="Arial" w:cs="Arial"/>
+          <w:color w:val="333333"/>
+          <w:kern w:val="0"/>
+          <w:sz w:val="23"/>
+          <w:szCs w:val="23"/>
+          <w14:ligatures w14:val="none"/>
+        </w:rPr>
+        <w:t xml:space="preserve">and to </w:t>
+      </w:r>
+      <w:r>
+        <w:rPr>
+          <w:rFonts w:ascii="Arial" w:eastAsia="Times New Roman" w:hAnsi="Arial" w:cs="Arial"/>
+          <w:color w:val="333333"/>
+          <w:kern w:val="0"/>
+          <w:sz w:val="23"/>
+          <w:szCs w:val="23"/>
+          <w:highlight w:val="yellow"/>
+          <w14:ligatures w14:val="none"/>
+        </w:rPr>
+        <w:t xml:space="preserve">plan </w:t>
+      </w:r>
+      <w:proofErr w:type="spellStart"/>
+      <w:r>
+        <w:rPr>
+          <w:rFonts w:ascii="Arial" w:eastAsia="Times New Roman" w:hAnsi="Arial" w:cs="Arial"/>
+          <w:color w:val="333333"/>
+          <w:kern w:val="0"/>
+          <w:sz w:val="23"/>
+          <w:szCs w:val="23"/>
+          <w:highlight w:val="yellow"/>
+          <w14:ligatures w14:val="none"/>
+        </w:rPr>
+        <w:t>programmes</w:t>
+      </w:r>
+      <w:proofErr w:type="spellEnd"/>
+      <w:r>
+        <w:rPr>
+          <w:rFonts w:ascii="Arial" w:eastAsia="Times New Roman" w:hAnsi="Arial" w:cs="Arial"/>
+          <w:color w:val="333333"/>
+          <w:kern w:val="0"/>
+          <w:sz w:val="23"/>
+          <w:szCs w:val="23"/>
+          <w:highlight w:val="yellow"/>
+          <w14:ligatures w14:val="none"/>
+        </w:rPr>
+        <w:t xml:space="preserve"> </w:t>
+      </w:r>
+      <w:r>
+        <w:rPr>
+          <w:rFonts w:ascii="Arial" w:eastAsia="Times New Roman" w:hAnsi="Arial" w:cs="Arial"/>
+          <w:color w:val="333333"/>
+          <w:kern w:val="0"/>
+          <w:sz w:val="23"/>
+          <w:szCs w:val="23"/>
+          <w14:ligatures w14:val="none"/>
+        </w:rPr>
+        <w:t xml:space="preserve">in </w:t>
+      </w:r>
+      <w:r>
+        <w:rPr>
+          <w:rFonts w:ascii="Arial" w:eastAsia="Times New Roman" w:hAnsi="Arial" w:cs="Arial"/>
+          <w:color w:val="333333"/>
+          <w:kern w:val="0"/>
+          <w:sz w:val="23"/>
+          <w:szCs w:val="23"/>
+          <w:highlight w:val="yellow"/>
+          <w14:ligatures w14:val="none"/>
+        </w:rPr>
+        <w:t xml:space="preserve">environmental </w:t>
+      </w:r>
+      <w:r>
+        <w:rPr>
+          <w:rFonts w:ascii="Arial" w:eastAsia="Times New Roman" w:hAnsi="Arial" w:cs="Arial"/>
+          <w:color w:val="333333"/>
+          <w:kern w:val="0"/>
+          <w:sz w:val="23"/>
+          <w:szCs w:val="23"/>
+          <w14:ligatures w14:val="none"/>
+        </w:rPr>
+        <w:t>studies in their schools.</w:t>
       </w:r>
     </w:p>
     <w:p>
@@ -129,7 +1401,352 @@
           <w:szCs w:val="23"/>
           <w14:ligatures w14:val="none"/>
         </w:rPr>
-        <w:t>The study surveys children’s scientific knowledge and attitudes to rainforests. Secondary school children were asked to complete a questionnaire containing five open-form questions. The most frequent responses to the first question were descriptions which are self-evident from the term ‘rainforest’. Some children described them as damp, wet or hot. The second question concerned the geographical location of rainforests. The commonest responses were continents or countries: Africa (given by 43% of children), South America (30%), Brazil (25%). Some children also gave more general locations, such as being near the Equator.</w:t>
+        <w:t xml:space="preserve">The </w:t>
+      </w:r>
+      <w:r>
+        <w:rPr>
+          <w:rFonts w:ascii="Arial" w:eastAsia="Times New Roman" w:hAnsi="Arial" w:cs="Arial"/>
+          <w:color w:val="333333"/>
+          <w:kern w:val="0"/>
+          <w:sz w:val="23"/>
+          <w:szCs w:val="23"/>
+          <w:highlight w:val="yellow"/>
+          <w14:ligatures w14:val="none"/>
+        </w:rPr>
+        <w:t xml:space="preserve">study </w:t>
+      </w:r>
+      <w:r>
+        <w:rPr>
+          <w:rFonts w:ascii="Arial" w:eastAsia="Times New Roman" w:hAnsi="Arial" w:cs="Arial"/>
+          <w:color w:val="333333"/>
+          <w:kern w:val="0"/>
+          <w:sz w:val="23"/>
+          <w:szCs w:val="23"/>
+          <w14:ligatures w14:val="none"/>
+        </w:rPr>
+        <w:t xml:space="preserve">surveys </w:t>
+      </w:r>
+      <w:r>
+        <w:rPr>
+          <w:rFonts w:ascii="Arial" w:eastAsia="Times New Roman" w:hAnsi="Arial" w:cs="Arial"/>
+          <w:color w:val="333333"/>
+          <w:kern w:val="0"/>
+          <w:sz w:val="23"/>
+          <w:szCs w:val="23"/>
+          <w:highlight w:val="yellow"/>
+          <w14:ligatures w14:val="none"/>
+        </w:rPr>
+        <w:t xml:space="preserve">children’s scientific knowledge </w:t>
+      </w:r>
+      <w:r>
+        <w:rPr>
+          <w:rFonts w:ascii="Arial" w:eastAsia="Times New Roman" w:hAnsi="Arial" w:cs="Arial"/>
+          <w:color w:val="333333"/>
+          <w:kern w:val="0"/>
+          <w:sz w:val="23"/>
+          <w:szCs w:val="23"/>
+          <w14:ligatures w14:val="none"/>
+        </w:rPr>
+        <w:t xml:space="preserve">and </w:t>
+      </w:r>
+      <w:r>
+        <w:rPr>
+          <w:rFonts w:ascii="Arial" w:eastAsia="Times New Roman" w:hAnsi="Arial" w:cs="Arial"/>
+          <w:color w:val="333333"/>
+          <w:kern w:val="0"/>
+          <w:sz w:val="23"/>
+          <w:szCs w:val="23"/>
+          <w:highlight w:val="yellow"/>
+          <w14:ligatures w14:val="none"/>
+        </w:rPr>
+        <w:t xml:space="preserve">attitudes </w:t>
+      </w:r>
+      <w:r>
+        <w:rPr>
+          <w:rFonts w:ascii="Arial" w:eastAsia="Times New Roman" w:hAnsi="Arial" w:cs="Arial"/>
+          <w:color w:val="333333"/>
+          <w:kern w:val="0"/>
+          <w:sz w:val="23"/>
+          <w:szCs w:val="23"/>
+          <w14:ligatures w14:val="none"/>
+        </w:rPr>
+        <w:t xml:space="preserve">to </w:t>
+      </w:r>
+      <w:r>
+        <w:rPr>
+          <w:rFonts w:ascii="Arial" w:eastAsia="Times New Roman" w:hAnsi="Arial" w:cs="Arial"/>
+          <w:color w:val="333333"/>
+          <w:kern w:val="0"/>
+          <w:sz w:val="23"/>
+          <w:szCs w:val="23"/>
+          <w:highlight w:val="yellow"/>
+          <w14:ligatures w14:val="none"/>
+        </w:rPr>
+        <w:t>rainforests</w:t>
+      </w:r>
+      <w:r>
+        <w:rPr>
+          <w:rFonts w:ascii="Arial" w:eastAsia="Times New Roman" w:hAnsi="Arial" w:cs="Arial"/>
+          <w:color w:val="333333"/>
+          <w:kern w:val="0"/>
+          <w:sz w:val="23"/>
+          <w:szCs w:val="23"/>
+          <w14:ligatures w14:val="none"/>
+        </w:rPr>
+        <w:t xml:space="preserve">. Secondary school children were asked to complete a questionnaire containing </w:t>
+      </w:r>
+      <w:r>
+        <w:rPr>
+          <w:rFonts w:ascii="Arial" w:eastAsia="Times New Roman" w:hAnsi="Arial" w:cs="Arial"/>
+          <w:color w:val="333333"/>
+          <w:kern w:val="0"/>
+          <w:sz w:val="23"/>
+          <w:szCs w:val="23"/>
+          <w:highlight w:val="yellow"/>
+          <w14:ligatures w14:val="none"/>
+        </w:rPr>
+        <w:t>five open</w:t>
+      </w:r>
+      <w:r>
+        <w:rPr>
+          <w:rFonts w:ascii="Arial" w:eastAsia="Times New Roman" w:hAnsi="Arial" w:cs="Arial"/>
+          <w:color w:val="333333"/>
+          <w:kern w:val="0"/>
+          <w:sz w:val="23"/>
+          <w:szCs w:val="23"/>
+          <w14:ligatures w14:val="none"/>
+        </w:rPr>
+        <w:t>-</w:t>
+      </w:r>
+      <w:r>
+        <w:rPr>
+          <w:rFonts w:ascii="Arial" w:eastAsia="Times New Roman" w:hAnsi="Arial" w:cs="Arial"/>
+          <w:color w:val="333333"/>
+          <w:kern w:val="0"/>
+          <w:sz w:val="23"/>
+          <w:szCs w:val="23"/>
+          <w:highlight w:val="yellow"/>
+          <w14:ligatures w14:val="none"/>
+        </w:rPr>
+        <w:t xml:space="preserve">form </w:t>
+      </w:r>
+      <w:r>
+        <w:rPr>
+          <w:rFonts w:ascii="Arial" w:eastAsia="Times New Roman" w:hAnsi="Arial" w:cs="Arial"/>
+          <w:color w:val="333333"/>
+          <w:kern w:val="0"/>
+          <w:sz w:val="23"/>
+          <w:szCs w:val="23"/>
+          <w14:ligatures w14:val="none"/>
+        </w:rPr>
+        <w:t xml:space="preserve">questions. The most frequent responses to the first question were descriptions which are </w:t>
+      </w:r>
+      <w:r>
+        <w:rPr>
+          <w:rFonts w:ascii="Arial" w:eastAsia="Times New Roman" w:hAnsi="Arial" w:cs="Arial"/>
+          <w:color w:val="333333"/>
+          <w:kern w:val="0"/>
+          <w:sz w:val="23"/>
+          <w:szCs w:val="23"/>
+          <w:highlight w:val="yellow"/>
+          <w14:ligatures w14:val="none"/>
+        </w:rPr>
+        <w:t>self</w:t>
+      </w:r>
+      <w:r>
+        <w:rPr>
+          <w:rFonts w:ascii="Arial" w:eastAsia="Times New Roman" w:hAnsi="Arial" w:cs="Arial"/>
+          <w:color w:val="333333"/>
+          <w:kern w:val="0"/>
+          <w:sz w:val="23"/>
+          <w:szCs w:val="23"/>
+          <w14:ligatures w14:val="none"/>
+        </w:rPr>
+        <w:t>-</w:t>
+      </w:r>
+      <w:r>
+        <w:rPr>
+          <w:rFonts w:ascii="Arial" w:eastAsia="Times New Roman" w:hAnsi="Arial" w:cs="Arial"/>
+          <w:color w:val="333333"/>
+          <w:kern w:val="0"/>
+          <w:sz w:val="23"/>
+          <w:szCs w:val="23"/>
+          <w:highlight w:val="yellow"/>
+          <w14:ligatures w14:val="none"/>
+        </w:rPr>
+        <w:t xml:space="preserve">evident </w:t>
+      </w:r>
+      <w:r>
+        <w:rPr>
+          <w:rFonts w:ascii="Arial" w:eastAsia="Times New Roman" w:hAnsi="Arial" w:cs="Arial"/>
+          <w:color w:val="333333"/>
+          <w:kern w:val="0"/>
+          <w:sz w:val="23"/>
+          <w:szCs w:val="23"/>
+          <w14:ligatures w14:val="none"/>
+        </w:rPr>
+        <w:t>from the term ‘</w:t>
+      </w:r>
+      <w:r>
+        <w:rPr>
+          <w:rFonts w:ascii="Arial" w:eastAsia="Times New Roman" w:hAnsi="Arial" w:cs="Arial"/>
+          <w:color w:val="333333"/>
+          <w:kern w:val="0"/>
+          <w:sz w:val="23"/>
+          <w:szCs w:val="23"/>
+          <w:highlight w:val="yellow"/>
+          <w14:ligatures w14:val="none"/>
+        </w:rPr>
+        <w:t>rainforest’</w:t>
+      </w:r>
+      <w:r>
+        <w:rPr>
+          <w:rFonts w:ascii="Arial" w:eastAsia="Times New Roman" w:hAnsi="Arial" w:cs="Arial"/>
+          <w:color w:val="333333"/>
+          <w:kern w:val="0"/>
+          <w:sz w:val="23"/>
+          <w:szCs w:val="23"/>
+          <w14:ligatures w14:val="none"/>
+        </w:rPr>
+        <w:t xml:space="preserve">. Some children described them as damp, wet or hot. The second question concerned the geographical location of rainforests. The commonest responses were continents or countries: </w:t>
+      </w:r>
+      <w:r>
+        <w:rPr>
+          <w:rFonts w:ascii="Arial" w:eastAsia="Times New Roman" w:hAnsi="Arial" w:cs="Arial"/>
+          <w:color w:val="333333"/>
+          <w:kern w:val="0"/>
+          <w:sz w:val="23"/>
+          <w:szCs w:val="23"/>
+          <w:highlight w:val="yellow"/>
+          <w14:ligatures w14:val="none"/>
+        </w:rPr>
+        <w:t xml:space="preserve">Africa </w:t>
+      </w:r>
+      <w:r>
+        <w:rPr>
+          <w:rFonts w:ascii="Arial" w:eastAsia="Times New Roman" w:hAnsi="Arial" w:cs="Arial"/>
+          <w:color w:val="333333"/>
+          <w:kern w:val="0"/>
+          <w:sz w:val="23"/>
+          <w:szCs w:val="23"/>
+          <w14:ligatures w14:val="none"/>
+        </w:rPr>
+        <w:t xml:space="preserve">(given by </w:t>
+      </w:r>
+      <w:r>
+        <w:rPr>
+          <w:rFonts w:ascii="Arial" w:eastAsia="Times New Roman" w:hAnsi="Arial" w:cs="Arial"/>
+          <w:color w:val="333333"/>
+          <w:kern w:val="0"/>
+          <w:sz w:val="23"/>
+          <w:szCs w:val="23"/>
+          <w:highlight w:val="yellow"/>
+          <w14:ligatures w14:val="none"/>
+        </w:rPr>
+        <w:t xml:space="preserve">43% </w:t>
+      </w:r>
+      <w:r>
+        <w:rPr>
+          <w:rFonts w:ascii="Arial" w:eastAsia="Times New Roman" w:hAnsi="Arial" w:cs="Arial"/>
+          <w:color w:val="333333"/>
+          <w:kern w:val="0"/>
+          <w:sz w:val="23"/>
+          <w:szCs w:val="23"/>
+          <w14:ligatures w14:val="none"/>
+        </w:rPr>
+        <w:t xml:space="preserve">of children), </w:t>
+      </w:r>
+      <w:r>
+        <w:rPr>
+          <w:rFonts w:ascii="Arial" w:eastAsia="Times New Roman" w:hAnsi="Arial" w:cs="Arial"/>
+          <w:color w:val="333333"/>
+          <w:kern w:val="0"/>
+          <w:sz w:val="23"/>
+          <w:szCs w:val="23"/>
+          <w:highlight w:val="yellow"/>
+          <w14:ligatures w14:val="none"/>
+        </w:rPr>
+        <w:t xml:space="preserve">South America </w:t>
+      </w:r>
+      <w:r>
+        <w:rPr>
+          <w:rFonts w:ascii="Arial" w:eastAsia="Times New Roman" w:hAnsi="Arial" w:cs="Arial"/>
+          <w:color w:val="333333"/>
+          <w:kern w:val="0"/>
+          <w:sz w:val="23"/>
+          <w:szCs w:val="23"/>
+          <w14:ligatures w14:val="none"/>
+        </w:rPr>
+        <w:t>(</w:t>
+      </w:r>
+      <w:r>
+        <w:rPr>
+          <w:rFonts w:ascii="Arial" w:eastAsia="Times New Roman" w:hAnsi="Arial" w:cs="Arial"/>
+          <w:color w:val="333333"/>
+          <w:kern w:val="0"/>
+          <w:sz w:val="23"/>
+          <w:szCs w:val="23"/>
+          <w:highlight w:val="yellow"/>
+          <w14:ligatures w14:val="none"/>
+        </w:rPr>
+        <w:t xml:space="preserve">30%), Brazil </w:t>
+      </w:r>
+      <w:r>
+        <w:rPr>
+          <w:rFonts w:ascii="Arial" w:eastAsia="Times New Roman" w:hAnsi="Arial" w:cs="Arial"/>
+          <w:color w:val="333333"/>
+          <w:kern w:val="0"/>
+          <w:sz w:val="23"/>
+          <w:szCs w:val="23"/>
+          <w14:ligatures w14:val="none"/>
+        </w:rPr>
+        <w:t>(</w:t>
+      </w:r>
+      <w:r>
+        <w:rPr>
+          <w:rFonts w:ascii="Arial" w:eastAsia="Times New Roman" w:hAnsi="Arial" w:cs="Arial"/>
+          <w:color w:val="333333"/>
+          <w:kern w:val="0"/>
+          <w:sz w:val="23"/>
+          <w:szCs w:val="23"/>
+          <w:highlight w:val="yellow"/>
+          <w14:ligatures w14:val="none"/>
+        </w:rPr>
+        <w:t>25</w:t>
+      </w:r>
+      <w:r>
+        <w:rPr>
+          <w:rFonts w:ascii="Arial" w:eastAsia="Times New Roman" w:hAnsi="Arial" w:cs="Arial"/>
+          <w:color w:val="333333"/>
+          <w:kern w:val="0"/>
+          <w:sz w:val="23"/>
+          <w:szCs w:val="23"/>
+          <w14:ligatures w14:val="none"/>
+        </w:rPr>
+        <w:t xml:space="preserve">%). Some children also gave more general locations, such as being near the </w:t>
+      </w:r>
+      <w:r>
+        <w:rPr>
+          <w:rFonts w:ascii="Arial" w:eastAsia="Times New Roman" w:hAnsi="Arial" w:cs="Arial"/>
+          <w:color w:val="333333"/>
+          <w:kern w:val="0"/>
+          <w:sz w:val="23"/>
+          <w:szCs w:val="23"/>
+          <w:highlight w:val="yellow"/>
+          <w14:ligatures w14:val="none"/>
+        </w:rPr>
+        <w:t>Equator</w:t>
+      </w:r>
+      <w:r>
+        <w:rPr>
+          <w:rFonts w:ascii="Arial" w:eastAsia="Times New Roman" w:hAnsi="Arial" w:cs="Arial"/>
+          <w:color w:val="333333"/>
+          <w:kern w:val="0"/>
+          <w:sz w:val="23"/>
+          <w:szCs w:val="23"/>
+          <w14:ligatures w14:val="none"/>
+        </w:rPr>
+        <w:t>.</w:t>
       </w:r>
     </w:p>
     <w:p>
@@ -154,7 +1771,145 @@
           <w:szCs w:val="23"/>
           <w14:ligatures w14:val="none"/>
         </w:rPr>
-        <w:t>Responses to question three concerned the importance of rainforests. The dominant idea, raised by 64% of the pupils, was that rainforests provide animals with habitats. Fewer students responded that rainforests provide plant habitats, and even fewer mentioned the indigenous populations of rainforests. More girls (70%) than boys (60%) raised the idea of rainforest as animal habitats.</w:t>
+        <w:t xml:space="preserve">Responses to question three concerned the importance of rainforests. The </w:t>
+      </w:r>
+      <w:r>
+        <w:rPr>
+          <w:rFonts w:ascii="Arial" w:eastAsia="Times New Roman" w:hAnsi="Arial" w:cs="Arial"/>
+          <w:color w:val="333333"/>
+          <w:kern w:val="0"/>
+          <w:sz w:val="23"/>
+          <w:szCs w:val="23"/>
+          <w:highlight w:val="yellow"/>
+          <w14:ligatures w14:val="none"/>
+        </w:rPr>
+        <w:t>dominant idea</w:t>
+      </w:r>
+      <w:r>
+        <w:rPr>
+          <w:rFonts w:ascii="Arial" w:eastAsia="Times New Roman" w:hAnsi="Arial" w:cs="Arial"/>
+          <w:color w:val="333333"/>
+          <w:kern w:val="0"/>
+          <w:sz w:val="23"/>
+          <w:szCs w:val="23"/>
+          <w14:ligatures w14:val="none"/>
+        </w:rPr>
+        <w:t xml:space="preserve">, raised by </w:t>
+      </w:r>
+      <w:r>
+        <w:rPr>
+          <w:rFonts w:ascii="Arial" w:eastAsia="Times New Roman" w:hAnsi="Arial" w:cs="Arial"/>
+          <w:color w:val="333333"/>
+          <w:kern w:val="0"/>
+          <w:sz w:val="23"/>
+          <w:szCs w:val="23"/>
+          <w:highlight w:val="yellow"/>
+          <w14:ligatures w14:val="none"/>
+        </w:rPr>
+        <w:t xml:space="preserve">64% </w:t>
+      </w:r>
+      <w:r>
+        <w:rPr>
+          <w:rFonts w:ascii="Arial" w:eastAsia="Times New Roman" w:hAnsi="Arial" w:cs="Arial"/>
+          <w:color w:val="333333"/>
+          <w:kern w:val="0"/>
+          <w:sz w:val="23"/>
+          <w:szCs w:val="23"/>
+          <w14:ligatures w14:val="none"/>
+        </w:rPr>
+        <w:t xml:space="preserve">of the pupils, was that rainforests provide animals with habitats. Fewer students responded that rainforests provide plant habitats, and even fewer mentioned the indigenous populations of rainforests. More </w:t>
+      </w:r>
+      <w:r>
+        <w:rPr>
+          <w:rFonts w:ascii="Arial" w:eastAsia="Times New Roman" w:hAnsi="Arial" w:cs="Arial"/>
+          <w:color w:val="333333"/>
+          <w:kern w:val="0"/>
+          <w:sz w:val="23"/>
+          <w:szCs w:val="23"/>
+          <w:highlight w:val="yellow"/>
+          <w14:ligatures w14:val="none"/>
+        </w:rPr>
+        <w:t xml:space="preserve">girls </w:t>
+      </w:r>
+      <w:r>
+        <w:rPr>
+          <w:rFonts w:ascii="Arial" w:eastAsia="Times New Roman" w:hAnsi="Arial" w:cs="Arial"/>
+          <w:color w:val="333333"/>
+          <w:kern w:val="0"/>
+          <w:sz w:val="23"/>
+          <w:szCs w:val="23"/>
+          <w14:ligatures w14:val="none"/>
+        </w:rPr>
+        <w:t>(</w:t>
+      </w:r>
+      <w:r>
+        <w:rPr>
+          <w:rFonts w:ascii="Arial" w:eastAsia="Times New Roman" w:hAnsi="Arial" w:cs="Arial"/>
+          <w:color w:val="333333"/>
+          <w:kern w:val="0"/>
+          <w:sz w:val="23"/>
+          <w:szCs w:val="23"/>
+          <w:highlight w:val="yellow"/>
+          <w14:ligatures w14:val="none"/>
+        </w:rPr>
+        <w:t>70</w:t>
+      </w:r>
+      <w:r>
+        <w:rPr>
+          <w:rFonts w:ascii="Arial" w:eastAsia="Times New Roman" w:hAnsi="Arial" w:cs="Arial"/>
+          <w:color w:val="333333"/>
+          <w:kern w:val="0"/>
+          <w:sz w:val="23"/>
+          <w:szCs w:val="23"/>
+          <w14:ligatures w14:val="none"/>
+        </w:rPr>
+        <w:t xml:space="preserve">%) than </w:t>
+      </w:r>
+      <w:r>
+        <w:rPr>
+          <w:rFonts w:ascii="Arial" w:eastAsia="Times New Roman" w:hAnsi="Arial" w:cs="Arial"/>
+          <w:color w:val="333333"/>
+          <w:kern w:val="0"/>
+          <w:sz w:val="23"/>
+          <w:szCs w:val="23"/>
+          <w:highlight w:val="yellow"/>
+          <w14:ligatures w14:val="none"/>
+        </w:rPr>
+        <w:t xml:space="preserve">boys </w:t>
+      </w:r>
+      <w:r>
+        <w:rPr>
+          <w:rFonts w:ascii="Arial" w:eastAsia="Times New Roman" w:hAnsi="Arial" w:cs="Arial"/>
+          <w:color w:val="333333"/>
+          <w:kern w:val="0"/>
+          <w:sz w:val="23"/>
+          <w:szCs w:val="23"/>
+          <w14:ligatures w14:val="none"/>
+        </w:rPr>
+        <w:t>(</w:t>
+      </w:r>
+      <w:r>
+        <w:rPr>
+          <w:rFonts w:ascii="Arial" w:eastAsia="Times New Roman" w:hAnsi="Arial" w:cs="Arial"/>
+          <w:color w:val="333333"/>
+          <w:kern w:val="0"/>
+          <w:sz w:val="23"/>
+          <w:szCs w:val="23"/>
+          <w:highlight w:val="yellow"/>
+          <w14:ligatures w14:val="none"/>
+        </w:rPr>
+        <w:t>60</w:t>
+      </w:r>
+      <w:r>
+        <w:rPr>
+          <w:rFonts w:ascii="Arial" w:eastAsia="Times New Roman" w:hAnsi="Arial" w:cs="Arial"/>
+          <w:color w:val="333333"/>
+          <w:kern w:val="0"/>
+          <w:sz w:val="23"/>
+          <w:szCs w:val="23"/>
+          <w14:ligatures w14:val="none"/>
+        </w:rPr>
+        <w:t>%) raised the idea of rainforest as animal habitats.</w:t>
       </w:r>
     </w:p>
     <w:p>
@@ -179,7 +1934,99 @@
           <w:szCs w:val="23"/>
           <w14:ligatures w14:val="none"/>
         </w:rPr>
-        <w:t>Similarly, but at a lower level, more girls (13%) than boys (5%) said that rainforests provided human habitats. These observations are generally consistent with our previous studies of pupils’ views about the use and conservation of rainforests, in which girls were shown to be more sympathetic to animals and expressed views which seem to place an intrinsic value on non-human animal life.</w:t>
+        <w:t xml:space="preserve">Similarly, but at a lower level, more </w:t>
+      </w:r>
+      <w:r>
+        <w:rPr>
+          <w:rFonts w:ascii="Arial" w:eastAsia="Times New Roman" w:hAnsi="Arial" w:cs="Arial"/>
+          <w:color w:val="333333"/>
+          <w:kern w:val="0"/>
+          <w:sz w:val="23"/>
+          <w:szCs w:val="23"/>
+          <w:highlight w:val="yellow"/>
+          <w14:ligatures w14:val="none"/>
+        </w:rPr>
+        <w:t xml:space="preserve">girls </w:t>
+      </w:r>
+      <w:r>
+        <w:rPr>
+          <w:rFonts w:ascii="Arial" w:eastAsia="Times New Roman" w:hAnsi="Arial" w:cs="Arial"/>
+          <w:color w:val="333333"/>
+          <w:kern w:val="0"/>
+          <w:sz w:val="23"/>
+          <w:szCs w:val="23"/>
+          <w14:ligatures w14:val="none"/>
+        </w:rPr>
+        <w:t>(</w:t>
+      </w:r>
+      <w:r>
+        <w:rPr>
+          <w:rFonts w:ascii="Arial" w:eastAsia="Times New Roman" w:hAnsi="Arial" w:cs="Arial"/>
+          <w:color w:val="333333"/>
+          <w:kern w:val="0"/>
+          <w:sz w:val="23"/>
+          <w:szCs w:val="23"/>
+          <w:highlight w:val="yellow"/>
+          <w14:ligatures w14:val="none"/>
+        </w:rPr>
+        <w:t>13</w:t>
+      </w:r>
+      <w:r>
+        <w:rPr>
+          <w:rFonts w:ascii="Arial" w:eastAsia="Times New Roman" w:hAnsi="Arial" w:cs="Arial"/>
+          <w:color w:val="333333"/>
+          <w:kern w:val="0"/>
+          <w:sz w:val="23"/>
+          <w:szCs w:val="23"/>
+          <w14:ligatures w14:val="none"/>
+        </w:rPr>
+        <w:t xml:space="preserve">%) than </w:t>
+      </w:r>
+      <w:r>
+        <w:rPr>
+          <w:rFonts w:ascii="Arial" w:eastAsia="Times New Roman" w:hAnsi="Arial" w:cs="Arial"/>
+          <w:color w:val="333333"/>
+          <w:kern w:val="0"/>
+          <w:sz w:val="23"/>
+          <w:szCs w:val="23"/>
+          <w:highlight w:val="yellow"/>
+          <w14:ligatures w14:val="none"/>
+        </w:rPr>
+        <w:t xml:space="preserve">boys </w:t>
+      </w:r>
+      <w:r>
+        <w:rPr>
+          <w:rFonts w:ascii="Arial" w:eastAsia="Times New Roman" w:hAnsi="Arial" w:cs="Arial"/>
+          <w:color w:val="333333"/>
+          <w:kern w:val="0"/>
+          <w:sz w:val="23"/>
+          <w:szCs w:val="23"/>
+          <w14:ligatures w14:val="none"/>
+        </w:rPr>
+        <w:t>(</w:t>
+      </w:r>
+      <w:r>
+        <w:rPr>
+          <w:rFonts w:ascii="Arial" w:eastAsia="Times New Roman" w:hAnsi="Arial" w:cs="Arial"/>
+          <w:color w:val="333333"/>
+          <w:kern w:val="0"/>
+          <w:sz w:val="23"/>
+          <w:szCs w:val="23"/>
+          <w:highlight w:val="yellow"/>
+          <w14:ligatures w14:val="none"/>
+        </w:rPr>
+        <w:t xml:space="preserve">5%) </w:t>
+      </w:r>
+      <w:r>
+        <w:rPr>
+          <w:rFonts w:ascii="Arial" w:eastAsia="Times New Roman" w:hAnsi="Arial" w:cs="Arial"/>
+          <w:color w:val="333333"/>
+          <w:kern w:val="0"/>
+          <w:sz w:val="23"/>
+          <w:szCs w:val="23"/>
+          <w14:ligatures w14:val="none"/>
+        </w:rPr>
+        <w:t>said that rainforests provided human habitats. These observations are generally consistent with our previous studies of pupils’ views about the use and conservation of rainforests, in which girls were shown to be more sympathetic to animals and expressed views which seem to place an intrinsic value on non-human animal life.</w:t>
       </w:r>
     </w:p>
     <w:p>
@@ -204,7 +2051,76 @@
           <w:szCs w:val="23"/>
           <w14:ligatures w14:val="none"/>
         </w:rPr>
-        <w:t xml:space="preserve">The fourth question concerned the causes of the destruction of rainforests. Perhaps encouragingly, more than half of the pupils (59%) identified that it is human activities which </w:t>
+        <w:t xml:space="preserve">The fourth question concerned the causes of the destruction of rainforests. </w:t>
+      </w:r>
+      <w:r>
+        <w:rPr>
+          <w:rFonts w:ascii="Arial" w:eastAsia="Times New Roman" w:hAnsi="Arial" w:cs="Arial"/>
+          <w:color w:val="333333"/>
+          <w:kern w:val="0"/>
+          <w:sz w:val="23"/>
+          <w:szCs w:val="23"/>
+          <w:highlight w:val="yellow"/>
+          <w14:ligatures w14:val="none"/>
+        </w:rPr>
+        <w:t>Perhaps encouragingly</w:t>
+      </w:r>
+      <w:r>
+        <w:rPr>
+          <w:rFonts w:ascii="Arial" w:eastAsia="Times New Roman" w:hAnsi="Arial" w:cs="Arial"/>
+          <w:color w:val="333333"/>
+          <w:kern w:val="0"/>
+          <w:sz w:val="23"/>
+          <w:szCs w:val="23"/>
+          <w14:ligatures w14:val="none"/>
+        </w:rPr>
+        <w:t xml:space="preserve">, more than half of the </w:t>
+      </w:r>
+      <w:r>
+        <w:rPr>
+          <w:rFonts w:ascii="Arial" w:eastAsia="Times New Roman" w:hAnsi="Arial" w:cs="Arial"/>
+          <w:color w:val="333333"/>
+          <w:kern w:val="0"/>
+          <w:sz w:val="23"/>
+          <w:szCs w:val="23"/>
+          <w:highlight w:val="yellow"/>
+          <w14:ligatures w14:val="none"/>
+        </w:rPr>
+        <w:t xml:space="preserve">pupils </w:t>
+      </w:r>
+      <w:r>
+        <w:rPr>
+          <w:rFonts w:ascii="Arial" w:eastAsia="Times New Roman" w:hAnsi="Arial" w:cs="Arial"/>
+          <w:color w:val="333333"/>
+          <w:kern w:val="0"/>
+          <w:sz w:val="23"/>
+          <w:szCs w:val="23"/>
+          <w14:ligatures w14:val="none"/>
+        </w:rPr>
+        <w:t>(</w:t>
+      </w:r>
+      <w:r>
+        <w:rPr>
+          <w:rFonts w:ascii="Arial" w:eastAsia="Times New Roman" w:hAnsi="Arial" w:cs="Arial"/>
+          <w:color w:val="333333"/>
+          <w:kern w:val="0"/>
+          <w:sz w:val="23"/>
+          <w:szCs w:val="23"/>
+          <w:highlight w:val="yellow"/>
+          <w14:ligatures w14:val="none"/>
+        </w:rPr>
+        <w:t xml:space="preserve">59%) </w:t>
+      </w:r>
+      <w:r>
+        <w:rPr>
+          <w:rFonts w:ascii="Arial" w:eastAsia="Times New Roman" w:hAnsi="Arial" w:cs="Arial"/>
+          <w:color w:val="333333"/>
+          <w:kern w:val="0"/>
+          <w:sz w:val="23"/>
+          <w:szCs w:val="23"/>
+          <w14:ligatures w14:val="none"/>
+        </w:rPr>
+        <w:t xml:space="preserve">identified that it is human activities which </w:t>
       </w:r>
       <w:r>
         <w:rPr>
@@ -216,7 +2132,147 @@
           <w14:ligatures w14:val="none"/>
         </w:rPr>
         <w:lastRenderedPageBreak/>
-        <w:t>are destroying rainforests, some personalising the responsibility by the use of terms such as ‘we are’. About 18% of the pupils referred specifically to logging activity.</w:t>
+        <w:t xml:space="preserve">are destroying rainforests, some </w:t>
+      </w:r>
+      <w:proofErr w:type="spellStart"/>
+      <w:r>
+        <w:rPr>
+          <w:rFonts w:ascii="Arial" w:eastAsia="Times New Roman" w:hAnsi="Arial" w:cs="Arial"/>
+          <w:color w:val="333333"/>
+          <w:kern w:val="0"/>
+          <w:sz w:val="23"/>
+          <w:szCs w:val="23"/>
+          <w14:ligatures w14:val="none"/>
+        </w:rPr>
+        <w:t>personalising</w:t>
+      </w:r>
+      <w:proofErr w:type="spellEnd"/>
+      <w:r>
+        <w:rPr>
+          <w:rFonts w:ascii="Arial" w:eastAsia="Times New Roman" w:hAnsi="Arial" w:cs="Arial"/>
+          <w:color w:val="333333"/>
+          <w:kern w:val="0"/>
+          <w:sz w:val="23"/>
+          <w:szCs w:val="23"/>
+          <w14:ligatures w14:val="none"/>
+        </w:rPr>
+        <w:t xml:space="preserve"> the responsibility </w:t>
+      </w:r>
+      <w:proofErr w:type="gramStart"/>
+      <w:r>
+        <w:rPr>
+          <w:rFonts w:ascii="Arial" w:eastAsia="Times New Roman" w:hAnsi="Arial" w:cs="Arial"/>
+          <w:color w:val="333333"/>
+          <w:kern w:val="0"/>
+          <w:sz w:val="23"/>
+          <w:szCs w:val="23"/>
+          <w14:ligatures w14:val="none"/>
+        </w:rPr>
+        <w:t>by the use of</w:t>
+      </w:r>
+      <w:proofErr w:type="gramEnd"/>
+      <w:r>
+        <w:rPr>
+          <w:rFonts w:ascii="Arial" w:eastAsia="Times New Roman" w:hAnsi="Arial" w:cs="Arial"/>
+          <w:color w:val="333333"/>
+          <w:kern w:val="0"/>
+          <w:sz w:val="23"/>
+          <w:szCs w:val="23"/>
+          <w14:ligatures w14:val="none"/>
+        </w:rPr>
+        <w:t xml:space="preserve"> terms such as ‘</w:t>
+      </w:r>
+      <w:r>
+        <w:rPr>
+          <w:rFonts w:ascii="Arial" w:eastAsia="Times New Roman" w:hAnsi="Arial" w:cs="Arial"/>
+          <w:color w:val="333333"/>
+          <w:kern w:val="0"/>
+          <w:sz w:val="23"/>
+          <w:szCs w:val="23"/>
+          <w:highlight w:val="yellow"/>
+          <w14:ligatures w14:val="none"/>
+        </w:rPr>
+        <w:t>we are’</w:t>
+      </w:r>
+      <w:r>
+        <w:rPr>
+          <w:rFonts w:ascii="Arial" w:eastAsia="Times New Roman" w:hAnsi="Arial" w:cs="Arial"/>
+          <w:color w:val="333333"/>
+          <w:kern w:val="0"/>
+          <w:sz w:val="23"/>
+          <w:szCs w:val="23"/>
+          <w14:ligatures w14:val="none"/>
+        </w:rPr>
+        <w:t xml:space="preserve">. About </w:t>
+      </w:r>
+      <w:r>
+        <w:rPr>
+          <w:rFonts w:ascii="Arial" w:eastAsia="Times New Roman" w:hAnsi="Arial" w:cs="Arial"/>
+          <w:color w:val="333333"/>
+          <w:kern w:val="0"/>
+          <w:sz w:val="23"/>
+          <w:szCs w:val="23"/>
+          <w:highlight w:val="yellow"/>
+          <w14:ligatures w14:val="none"/>
+        </w:rPr>
+        <w:t xml:space="preserve">18% </w:t>
+      </w:r>
+      <w:r>
+        <w:rPr>
+          <w:rFonts w:ascii="Arial" w:eastAsia="Times New Roman" w:hAnsi="Arial" w:cs="Arial"/>
+          <w:color w:val="333333"/>
+          <w:kern w:val="0"/>
+          <w:sz w:val="23"/>
+          <w:szCs w:val="23"/>
+          <w14:ligatures w14:val="none"/>
+        </w:rPr>
+        <w:t xml:space="preserve">of the </w:t>
+      </w:r>
+      <w:r>
+        <w:rPr>
+          <w:rFonts w:ascii="Arial" w:eastAsia="Times New Roman" w:hAnsi="Arial" w:cs="Arial"/>
+          <w:color w:val="333333"/>
+          <w:kern w:val="0"/>
+          <w:sz w:val="23"/>
+          <w:szCs w:val="23"/>
+          <w:highlight w:val="yellow"/>
+          <w14:ligatures w14:val="none"/>
+        </w:rPr>
+        <w:t xml:space="preserve">pupils referred </w:t>
+      </w:r>
+      <w:r>
+        <w:rPr>
+          <w:rFonts w:ascii="Arial" w:eastAsia="Times New Roman" w:hAnsi="Arial" w:cs="Arial"/>
+          <w:color w:val="333333"/>
+          <w:kern w:val="0"/>
+          <w:sz w:val="23"/>
+          <w:szCs w:val="23"/>
+          <w14:ligatures w14:val="none"/>
+        </w:rPr>
+        <w:t xml:space="preserve">specifically to </w:t>
+      </w:r>
+      <w:r>
+        <w:rPr>
+          <w:rFonts w:ascii="Arial" w:eastAsia="Times New Roman" w:hAnsi="Arial" w:cs="Arial"/>
+          <w:color w:val="333333"/>
+          <w:kern w:val="0"/>
+          <w:sz w:val="23"/>
+          <w:szCs w:val="23"/>
+          <w:highlight w:val="yellow"/>
+          <w14:ligatures w14:val="none"/>
+        </w:rPr>
+        <w:t>logging activity</w:t>
+      </w:r>
+      <w:r>
+        <w:rPr>
+          <w:rFonts w:ascii="Arial" w:eastAsia="Times New Roman" w:hAnsi="Arial" w:cs="Arial"/>
+          <w:color w:val="333333"/>
+          <w:kern w:val="0"/>
+          <w:sz w:val="23"/>
+          <w:szCs w:val="23"/>
+          <w14:ligatures w14:val="none"/>
+        </w:rPr>
+        <w:t>.</w:t>
       </w:r>
     </w:p>
     <w:p>
@@ -241,7 +2297,260 @@
           <w:szCs w:val="23"/>
           <w14:ligatures w14:val="none"/>
         </w:rPr>
-        <w:t>One misconception, expressed by some 10% of the pupils, was that acid rain is responsible for rainforest destruction; a similar proportion said that pollution is destroying rainforests. Here, children are confusing rainforest destruction with damage to the forests of Western Europe by these factors. While two fifths of the students provided the information that the rainforests provide oxygen, in some cases this response also embraced the misconception that rainforest destruction would reduce atmospheric oxygen, making the atmosphere incompatible with human life on Earth.</w:t>
+        <w:t xml:space="preserve">One </w:t>
+      </w:r>
+      <w:r>
+        <w:rPr>
+          <w:rFonts w:ascii="Arial" w:eastAsia="Times New Roman" w:hAnsi="Arial" w:cs="Arial"/>
+          <w:color w:val="333333"/>
+          <w:kern w:val="0"/>
+          <w:sz w:val="23"/>
+          <w:szCs w:val="23"/>
+          <w:highlight w:val="yellow"/>
+          <w14:ligatures w14:val="none"/>
+        </w:rPr>
+        <w:t>misconception</w:t>
+      </w:r>
+      <w:r>
+        <w:rPr>
+          <w:rFonts w:ascii="Arial" w:eastAsia="Times New Roman" w:hAnsi="Arial" w:cs="Arial"/>
+          <w:color w:val="333333"/>
+          <w:kern w:val="0"/>
+          <w:sz w:val="23"/>
+          <w:szCs w:val="23"/>
+          <w14:ligatures w14:val="none"/>
+        </w:rPr>
+        <w:t xml:space="preserve">, </w:t>
+      </w:r>
+      <w:r>
+        <w:rPr>
+          <w:rFonts w:ascii="Arial" w:eastAsia="Times New Roman" w:hAnsi="Arial" w:cs="Arial"/>
+          <w:color w:val="333333"/>
+          <w:kern w:val="0"/>
+          <w:sz w:val="23"/>
+          <w:szCs w:val="23"/>
+          <w:highlight w:val="yellow"/>
+          <w14:ligatures w14:val="none"/>
+        </w:rPr>
+        <w:t xml:space="preserve">expressed </w:t>
+      </w:r>
+      <w:r>
+        <w:rPr>
+          <w:rFonts w:ascii="Arial" w:eastAsia="Times New Roman" w:hAnsi="Arial" w:cs="Arial"/>
+          <w:color w:val="333333"/>
+          <w:kern w:val="0"/>
+          <w:sz w:val="23"/>
+          <w:szCs w:val="23"/>
+          <w14:ligatures w14:val="none"/>
+        </w:rPr>
+        <w:t xml:space="preserve">by some </w:t>
+      </w:r>
+      <w:r>
+        <w:rPr>
+          <w:rFonts w:ascii="Arial" w:eastAsia="Times New Roman" w:hAnsi="Arial" w:cs="Arial"/>
+          <w:color w:val="333333"/>
+          <w:kern w:val="0"/>
+          <w:sz w:val="23"/>
+          <w:szCs w:val="23"/>
+          <w:highlight w:val="yellow"/>
+          <w14:ligatures w14:val="none"/>
+        </w:rPr>
+        <w:t xml:space="preserve">10% </w:t>
+      </w:r>
+      <w:r>
+        <w:rPr>
+          <w:rFonts w:ascii="Arial" w:eastAsia="Times New Roman" w:hAnsi="Arial" w:cs="Arial"/>
+          <w:color w:val="333333"/>
+          <w:kern w:val="0"/>
+          <w:sz w:val="23"/>
+          <w:szCs w:val="23"/>
+          <w14:ligatures w14:val="none"/>
+        </w:rPr>
+        <w:t xml:space="preserve">of the </w:t>
+      </w:r>
+      <w:r>
+        <w:rPr>
+          <w:rFonts w:ascii="Arial" w:eastAsia="Times New Roman" w:hAnsi="Arial" w:cs="Arial"/>
+          <w:color w:val="333333"/>
+          <w:kern w:val="0"/>
+          <w:sz w:val="23"/>
+          <w:szCs w:val="23"/>
+          <w:highlight w:val="yellow"/>
+          <w14:ligatures w14:val="none"/>
+        </w:rPr>
+        <w:t>pupils</w:t>
+      </w:r>
+      <w:r>
+        <w:rPr>
+          <w:rFonts w:ascii="Arial" w:eastAsia="Times New Roman" w:hAnsi="Arial" w:cs="Arial"/>
+          <w:color w:val="333333"/>
+          <w:kern w:val="0"/>
+          <w:sz w:val="23"/>
+          <w:szCs w:val="23"/>
+          <w14:ligatures w14:val="none"/>
+        </w:rPr>
+        <w:t xml:space="preserve">, was that </w:t>
+      </w:r>
+      <w:r>
+        <w:rPr>
+          <w:rFonts w:ascii="Arial" w:eastAsia="Times New Roman" w:hAnsi="Arial" w:cs="Arial"/>
+          <w:color w:val="333333"/>
+          <w:kern w:val="0"/>
+          <w:sz w:val="23"/>
+          <w:szCs w:val="23"/>
+          <w:highlight w:val="yellow"/>
+          <w14:ligatures w14:val="none"/>
+        </w:rPr>
+        <w:t xml:space="preserve">acid rain </w:t>
+      </w:r>
+      <w:r>
+        <w:rPr>
+          <w:rFonts w:ascii="Arial" w:eastAsia="Times New Roman" w:hAnsi="Arial" w:cs="Arial"/>
+          <w:color w:val="333333"/>
+          <w:kern w:val="0"/>
+          <w:sz w:val="23"/>
+          <w:szCs w:val="23"/>
+          <w14:ligatures w14:val="none"/>
+        </w:rPr>
+        <w:t xml:space="preserve">is </w:t>
+      </w:r>
+      <w:r>
+        <w:rPr>
+          <w:rFonts w:ascii="Arial" w:eastAsia="Times New Roman" w:hAnsi="Arial" w:cs="Arial"/>
+          <w:color w:val="333333"/>
+          <w:kern w:val="0"/>
+          <w:sz w:val="23"/>
+          <w:szCs w:val="23"/>
+          <w:highlight w:val="yellow"/>
+          <w14:ligatures w14:val="none"/>
+        </w:rPr>
+        <w:t xml:space="preserve">responsible </w:t>
+      </w:r>
+      <w:r>
+        <w:rPr>
+          <w:rFonts w:ascii="Arial" w:eastAsia="Times New Roman" w:hAnsi="Arial" w:cs="Arial"/>
+          <w:color w:val="333333"/>
+          <w:kern w:val="0"/>
+          <w:sz w:val="23"/>
+          <w:szCs w:val="23"/>
+          <w14:ligatures w14:val="none"/>
+        </w:rPr>
+        <w:t xml:space="preserve">for </w:t>
+      </w:r>
+      <w:r>
+        <w:rPr>
+          <w:rFonts w:ascii="Arial" w:eastAsia="Times New Roman" w:hAnsi="Arial" w:cs="Arial"/>
+          <w:color w:val="333333"/>
+          <w:kern w:val="0"/>
+          <w:sz w:val="23"/>
+          <w:szCs w:val="23"/>
+          <w:highlight w:val="yellow"/>
+          <w14:ligatures w14:val="none"/>
+        </w:rPr>
+        <w:t>rainforest destruction;</w:t>
+      </w:r>
+      <w:r>
+        <w:rPr>
+          <w:rFonts w:ascii="Arial" w:eastAsia="Times New Roman" w:hAnsi="Arial" w:cs="Arial"/>
+          <w:color w:val="333333"/>
+          <w:kern w:val="0"/>
+          <w:sz w:val="23"/>
+          <w:szCs w:val="23"/>
+          <w14:ligatures w14:val="none"/>
+        </w:rPr>
+        <w:t xml:space="preserve"> a </w:t>
+      </w:r>
+      <w:r>
+        <w:rPr>
+          <w:rFonts w:ascii="Arial" w:eastAsia="Times New Roman" w:hAnsi="Arial" w:cs="Arial"/>
+          <w:color w:val="333333"/>
+          <w:kern w:val="0"/>
+          <w:sz w:val="23"/>
+          <w:szCs w:val="23"/>
+          <w:highlight w:val="yellow"/>
+          <w14:ligatures w14:val="none"/>
+        </w:rPr>
+        <w:t xml:space="preserve">similar proportion </w:t>
+      </w:r>
+      <w:r>
+        <w:rPr>
+          <w:rFonts w:ascii="Arial" w:eastAsia="Times New Roman" w:hAnsi="Arial" w:cs="Arial"/>
+          <w:color w:val="333333"/>
+          <w:kern w:val="0"/>
+          <w:sz w:val="23"/>
+          <w:szCs w:val="23"/>
+          <w14:ligatures w14:val="none"/>
+        </w:rPr>
+        <w:t xml:space="preserve">said that </w:t>
+      </w:r>
+      <w:r>
+        <w:rPr>
+          <w:rFonts w:ascii="Arial" w:eastAsia="Times New Roman" w:hAnsi="Arial" w:cs="Arial"/>
+          <w:color w:val="333333"/>
+          <w:kern w:val="0"/>
+          <w:sz w:val="23"/>
+          <w:szCs w:val="23"/>
+          <w:highlight w:val="yellow"/>
+          <w14:ligatures w14:val="none"/>
+        </w:rPr>
+        <w:t xml:space="preserve">pollution </w:t>
+      </w:r>
+      <w:r>
+        <w:rPr>
+          <w:rFonts w:ascii="Arial" w:eastAsia="Times New Roman" w:hAnsi="Arial" w:cs="Arial"/>
+          <w:color w:val="333333"/>
+          <w:kern w:val="0"/>
+          <w:sz w:val="23"/>
+          <w:szCs w:val="23"/>
+          <w14:ligatures w14:val="none"/>
+        </w:rPr>
+        <w:t xml:space="preserve">is </w:t>
+      </w:r>
+      <w:r>
+        <w:rPr>
+          <w:rFonts w:ascii="Arial" w:eastAsia="Times New Roman" w:hAnsi="Arial" w:cs="Arial"/>
+          <w:color w:val="333333"/>
+          <w:kern w:val="0"/>
+          <w:sz w:val="23"/>
+          <w:szCs w:val="23"/>
+          <w:highlight w:val="yellow"/>
+          <w14:ligatures w14:val="none"/>
+        </w:rPr>
+        <w:t>destroying rainforests</w:t>
+      </w:r>
+      <w:r>
+        <w:rPr>
+          <w:rFonts w:ascii="Arial" w:eastAsia="Times New Roman" w:hAnsi="Arial" w:cs="Arial"/>
+          <w:color w:val="333333"/>
+          <w:kern w:val="0"/>
+          <w:sz w:val="23"/>
+          <w:szCs w:val="23"/>
+          <w14:ligatures w14:val="none"/>
+        </w:rPr>
+        <w:t xml:space="preserve">. Here, children are confusing rainforest destruction with damage to the forests of Western Europe by these factors. While two fifths of the students provided the information that the rainforests provide oxygen, </w:t>
+      </w:r>
+      <w:r>
+        <w:rPr>
+          <w:rFonts w:ascii="Arial" w:eastAsia="Times New Roman" w:hAnsi="Arial" w:cs="Arial"/>
+          <w:color w:val="333333"/>
+          <w:kern w:val="0"/>
+          <w:sz w:val="23"/>
+          <w:szCs w:val="23"/>
+          <w:highlight w:val="yellow"/>
+          <w14:ligatures w14:val="none"/>
+        </w:rPr>
+        <w:t>in some cases</w:t>
+      </w:r>
+      <w:r>
+        <w:rPr>
+          <w:rFonts w:ascii="Arial" w:eastAsia="Times New Roman" w:hAnsi="Arial" w:cs="Arial"/>
+          <w:color w:val="333333"/>
+          <w:kern w:val="0"/>
+          <w:sz w:val="23"/>
+          <w:szCs w:val="23"/>
+          <w14:ligatures w14:val="none"/>
+        </w:rPr>
+        <w:t xml:space="preserve"> this response also embraced the misconception that rainforest destruction would reduce atmospheric oxygen, making the atmosphere incompatible with human life on Earth.</w:t>
       </w:r>
     </w:p>
     <w:p>
@@ -266,7 +2575,123 @@
           <w:szCs w:val="23"/>
           <w14:ligatures w14:val="none"/>
         </w:rPr>
-        <w:t>In answer to the final question about the importance of rainforest conservation, the majority of children simply said that we need rainforests to survive. Only a few of the pupils (6%) mentioned that rainforest destruction may contribute to global warming. This is surprising considering the high level of media coverage on this issue. Some children expressed the idea that the conservation of rainforests is not important.</w:t>
+        <w:t xml:space="preserve">In answer to the final question about the importance of rainforest conservation, </w:t>
+      </w:r>
+      <w:proofErr w:type="gramStart"/>
+      <w:r>
+        <w:rPr>
+          <w:rFonts w:ascii="Arial" w:eastAsia="Times New Roman" w:hAnsi="Arial" w:cs="Arial"/>
+          <w:color w:val="333333"/>
+          <w:kern w:val="0"/>
+          <w:sz w:val="23"/>
+          <w:szCs w:val="23"/>
+          <w14:ligatures w14:val="none"/>
+        </w:rPr>
+        <w:t>the majority of</w:t>
+      </w:r>
+      <w:proofErr w:type="gramEnd"/>
+      <w:r>
+        <w:rPr>
+          <w:rFonts w:ascii="Arial" w:eastAsia="Times New Roman" w:hAnsi="Arial" w:cs="Arial"/>
+          <w:color w:val="333333"/>
+          <w:kern w:val="0"/>
+          <w:sz w:val="23"/>
+          <w:szCs w:val="23"/>
+          <w14:ligatures w14:val="none"/>
+        </w:rPr>
+        <w:t xml:space="preserve"> children simply said that we need rainforests to survive. Only a few of the pupils (</w:t>
+      </w:r>
+      <w:r>
+        <w:rPr>
+          <w:rFonts w:ascii="Arial" w:eastAsia="Times New Roman" w:hAnsi="Arial" w:cs="Arial"/>
+          <w:color w:val="333333"/>
+          <w:kern w:val="0"/>
+          <w:sz w:val="23"/>
+          <w:szCs w:val="23"/>
+          <w:highlight w:val="yellow"/>
+          <w14:ligatures w14:val="none"/>
+        </w:rPr>
+        <w:t xml:space="preserve">6%) </w:t>
+      </w:r>
+      <w:r>
+        <w:rPr>
+          <w:rFonts w:ascii="Arial" w:eastAsia="Times New Roman" w:hAnsi="Arial" w:cs="Arial"/>
+          <w:color w:val="333333"/>
+          <w:kern w:val="0"/>
+          <w:sz w:val="23"/>
+          <w:szCs w:val="23"/>
+          <w14:ligatures w14:val="none"/>
+        </w:rPr>
+        <w:t xml:space="preserve">mentioned that rainforest destruction may contribute to global warming. This is surprising considering the high level of media coverage on this issue. Some children expressed the idea that the </w:t>
+      </w:r>
+      <w:r>
+        <w:rPr>
+          <w:rFonts w:ascii="Arial" w:eastAsia="Times New Roman" w:hAnsi="Arial" w:cs="Arial"/>
+          <w:color w:val="333333"/>
+          <w:kern w:val="0"/>
+          <w:sz w:val="23"/>
+          <w:szCs w:val="23"/>
+          <w:highlight w:val="yellow"/>
+          <w14:ligatures w14:val="none"/>
+        </w:rPr>
+        <w:t xml:space="preserve">conservation </w:t>
+      </w:r>
+      <w:r>
+        <w:rPr>
+          <w:rFonts w:ascii="Arial" w:eastAsia="Times New Roman" w:hAnsi="Arial" w:cs="Arial"/>
+          <w:color w:val="333333"/>
+          <w:kern w:val="0"/>
+          <w:sz w:val="23"/>
+          <w:szCs w:val="23"/>
+          <w14:ligatures w14:val="none"/>
+        </w:rPr>
+        <w:t xml:space="preserve">of </w:t>
+      </w:r>
+      <w:r>
+        <w:rPr>
+          <w:rFonts w:ascii="Arial" w:eastAsia="Times New Roman" w:hAnsi="Arial" w:cs="Arial"/>
+          <w:color w:val="333333"/>
+          <w:kern w:val="0"/>
+          <w:sz w:val="23"/>
+          <w:szCs w:val="23"/>
+          <w:highlight w:val="yellow"/>
+          <w14:ligatures w14:val="none"/>
+        </w:rPr>
+        <w:t xml:space="preserve">rainforests </w:t>
+      </w:r>
+      <w:r>
+        <w:rPr>
+          <w:rFonts w:ascii="Arial" w:eastAsia="Times New Roman" w:hAnsi="Arial" w:cs="Arial"/>
+          <w:color w:val="333333"/>
+          <w:kern w:val="0"/>
+          <w:sz w:val="23"/>
+          <w:szCs w:val="23"/>
+          <w14:ligatures w14:val="none"/>
+        </w:rPr>
+        <w:t xml:space="preserve">is </w:t>
+      </w:r>
+      <w:r>
+        <w:rPr>
+          <w:rFonts w:ascii="Arial" w:eastAsia="Times New Roman" w:hAnsi="Arial" w:cs="Arial"/>
+          <w:color w:val="333333"/>
+          <w:kern w:val="0"/>
+          <w:sz w:val="23"/>
+          <w:szCs w:val="23"/>
+          <w:highlight w:val="yellow"/>
+          <w14:ligatures w14:val="none"/>
+        </w:rPr>
+        <w:t>not important</w:t>
+      </w:r>
+      <w:r>
+        <w:rPr>
+          <w:rFonts w:ascii="Arial" w:eastAsia="Times New Roman" w:hAnsi="Arial" w:cs="Arial"/>
+          <w:color w:val="333333"/>
+          <w:kern w:val="0"/>
+          <w:sz w:val="23"/>
+          <w:szCs w:val="23"/>
+          <w14:ligatures w14:val="none"/>
+        </w:rPr>
+        <w:t>.</w:t>
       </w:r>
     </w:p>
     <w:p>
@@ -291,7 +2716,31 @@
           <w:szCs w:val="23"/>
           <w14:ligatures w14:val="none"/>
         </w:rPr>
-        <w:t>The results of this study suggest that certain ideas predominate in the thinking of children about rainforests. Pupils’ responses indicate some misconceptions in basic scientific knowledge of rainforests’ ecosystems such as their ideas about rainforests as habitats for animals, plants and humans and the relationship between climatic change and destruction of rainforests.</w:t>
+        <w:t xml:space="preserve">The results of this study suggest that certain ideas predominate in the thinking of children about rainforests. Pupils’ responses indicate some misconceptions in basic scientific knowledge of </w:t>
+      </w:r>
+      <w:proofErr w:type="spellStart"/>
+      <w:r>
+        <w:rPr>
+          <w:rFonts w:ascii="Arial" w:eastAsia="Times New Roman" w:hAnsi="Arial" w:cs="Arial"/>
+          <w:color w:val="333333"/>
+          <w:kern w:val="0"/>
+          <w:sz w:val="23"/>
+          <w:szCs w:val="23"/>
+          <w14:ligatures w14:val="none"/>
+        </w:rPr>
+        <w:t>rainforests’</w:t>
+      </w:r>
+      <w:proofErr w:type="spellEnd"/>
+      <w:r>
+        <w:rPr>
+          <w:rFonts w:ascii="Arial" w:eastAsia="Times New Roman" w:hAnsi="Arial" w:cs="Arial"/>
+          <w:color w:val="333333"/>
+          <w:kern w:val="0"/>
+          <w:sz w:val="23"/>
+          <w:szCs w:val="23"/>
+          <w14:ligatures w14:val="none"/>
+        </w:rPr>
+        <w:t xml:space="preserve"> ecosystems such as their ideas about rainforests as habitats for animals, plants and humans and the relationship between climatic change and destruction of rainforests.</w:t>
       </w:r>
     </w:p>
     <w:p>
@@ -316,7 +2765,54 @@
           <w:szCs w:val="23"/>
           <w14:ligatures w14:val="none"/>
         </w:rPr>
-        <w:t>Pupils did not volunteer ideas that suggested that they appreciated the complexity of causes of rainforest destruction. In other words, they gave no indication of an appreciation of either the range of ways in which rainforests are important or the complex social, economic and political factors which drive the activities which are destroying the rainforests. One encouragement is that the results of similar studies about other environmental issues suggest that older children seem to acquire the ability to appreciate, value and evaluate conflicting views. Environmental education offers an arena in which these skills can be developed, which is essential for these children as future decision - makers.</w:t>
+        <w:t xml:space="preserve">Pupils did not volunteer ideas that suggested that they appreciated the complexity of causes of rainforest destruction. In other words, they gave no indication of an appreciation of either the range of ways in which rainforests are important or the complex social, </w:t>
+      </w:r>
+      <w:proofErr w:type="gramStart"/>
+      <w:r>
+        <w:rPr>
+          <w:rFonts w:ascii="Arial" w:eastAsia="Times New Roman" w:hAnsi="Arial" w:cs="Arial"/>
+          <w:color w:val="333333"/>
+          <w:kern w:val="0"/>
+          <w:sz w:val="23"/>
+          <w:szCs w:val="23"/>
+          <w14:ligatures w14:val="none"/>
+        </w:rPr>
+        <w:t>economic</w:t>
+      </w:r>
+      <w:proofErr w:type="gramEnd"/>
+      <w:r>
+        <w:rPr>
+          <w:rFonts w:ascii="Arial" w:eastAsia="Times New Roman" w:hAnsi="Arial" w:cs="Arial"/>
+          <w:color w:val="333333"/>
+          <w:kern w:val="0"/>
+          <w:sz w:val="23"/>
+          <w:szCs w:val="23"/>
+          <w14:ligatures w14:val="none"/>
+        </w:rPr>
+        <w:t xml:space="preserve"> and political factors which drive the activities which are destroying the rainforests. One encouragement is that the results of similar studies about other environmental issues suggest that older children seem to acquire the ability to appreciate, value and evaluate conflicting views. Environmental education offers an arena in which these skills can be developed, which is essential for these children as future decision </w:t>
+      </w:r>
+      <w:r>
+        <w:rPr>
+          <w:rFonts w:ascii="Arial" w:eastAsia="Times New Roman" w:hAnsi="Arial" w:cs="Arial"/>
+          <w:color w:val="333333"/>
+          <w:kern w:val="0"/>
+          <w:sz w:val="23"/>
+          <w:szCs w:val="23"/>
+          <w:highlight w:val="yellow"/>
+          <w14:ligatures w14:val="none"/>
+        </w:rPr>
+        <w:t>- makers</w:t>
+      </w:r>
+      <w:r>
+        <w:rPr>
+          <w:rFonts w:ascii="Arial" w:eastAsia="Times New Roman" w:hAnsi="Arial" w:cs="Arial"/>
+          <w:color w:val="333333"/>
+          <w:kern w:val="0"/>
+          <w:sz w:val="23"/>
+          <w:szCs w:val="23"/>
+          <w14:ligatures w14:val="none"/>
+        </w:rPr>
+        <w:t>.</w:t>
       </w:r>
     </w:p>
     <w:p/>
@@ -727,14 +3223,14 @@
     <w:lsdException w:name="Unresolved Mention" w:semiHidden="1" w:unhideWhenUsed="1"/>
     <w:lsdException w:name="Smart Link" w:semiHidden="1" w:unhideWhenUsed="1"/>
   </w:latentStyles>
-  <w:style w:type="paragraph" w:default="1" w:styleId="a">
+  <w:style w:type="paragraph" w:default="1" w:styleId="Normal">
     <w:name w:val="Normal"/>
     <w:qFormat/>
   </w:style>
-  <w:style w:type="paragraph" w:styleId="1">
+  <w:style w:type="paragraph" w:styleId="Heading1">
     <w:name w:val="heading 1"/>
-    <w:basedOn w:val="a"/>
-    <w:link w:val="10"/>
+    <w:basedOn w:val="Normal"/>
+    <w:link w:val="Heading1Char"/>
     <w:uiPriority w:val="9"/>
     <w:qFormat/>
     <w:rsid w:val="00535E49"/>
@@ -752,13 +3248,13 @@
       <w14:ligatures w14:val="none"/>
     </w:rPr>
   </w:style>
-  <w:style w:type="character" w:default="1" w:styleId="a0">
+  <w:style w:type="character" w:default="1" w:styleId="DefaultParagraphFont">
     <w:name w:val="Default Paragraph Font"/>
     <w:uiPriority w:val="1"/>
     <w:semiHidden/>
     <w:unhideWhenUsed/>
   </w:style>
-  <w:style w:type="table" w:default="1" w:styleId="a1">
+  <w:style w:type="table" w:default="1" w:styleId="TableNormal">
     <w:name w:val="Normal Table"/>
     <w:uiPriority w:val="99"/>
     <w:semiHidden/>
@@ -773,16 +3269,16 @@
       </w:tblCellMar>
     </w:tblPr>
   </w:style>
-  <w:style w:type="numbering" w:default="1" w:styleId="a2">
+  <w:style w:type="numbering" w:default="1" w:styleId="NoList">
     <w:name w:val="No List"/>
     <w:uiPriority w:val="99"/>
     <w:semiHidden/>
     <w:unhideWhenUsed/>
   </w:style>
-  <w:style w:type="character" w:customStyle="1" w:styleId="10">
-    <w:name w:val="標題 1 字元"/>
-    <w:basedOn w:val="a0"/>
-    <w:link w:val="1"/>
+  <w:style w:type="character" w:customStyle="1" w:styleId="Heading1Char">
+    <w:name w:val="Heading 1 Char"/>
+    <w:basedOn w:val="DefaultParagraphFont"/>
+    <w:link w:val="Heading1"/>
     <w:uiPriority w:val="9"/>
     <w:rsid w:val="00535E49"/>
     <w:rPr>
@@ -797,7 +3293,7 @@
   </w:style>
   <w:style w:type="paragraph" w:customStyle="1" w:styleId="reading">
     <w:name w:val="reading"/>
-    <w:basedOn w:val="a"/>
+    <w:basedOn w:val="Normal"/>
     <w:rsid w:val="00535E49"/>
     <w:pPr>
       <w:spacing w:before="100" w:beforeAutospacing="1" w:after="100" w:afterAutospacing="1" w:line="240" w:lineRule="auto"/>

</xml_diff>